<commit_message>
Resume Updated aricent model
</commit_message>
<xml_diff>
--- a/Resume/Naresh.docx
+++ b/Resume/Naresh.docx
@@ -160,6 +160,7 @@
         <w:tblW w:w="26682" w:type="dxa"/>
         <w:jc w:val="left"/>
         <w:tblInd w:w="0" w:type="dxa"/>
+        <w:tblBorders/>
         <w:tblCellMar>
           <w:top w:w="72" w:type="dxa"/>
           <w:left w:w="288" w:type="dxa"/>
@@ -179,6 +180,7 @@
           <w:tcPr>
             <w:tcW w:w="2860" w:type="dxa"/>
             <w:tcBorders/>
+            <w:shd w:fill="auto" w:val="clear"/>
           </w:tcPr>
           <w:p>
             <w:pPr>
@@ -190,6 +192,8 @@
               <w:rPr>
                 <w:rStyle w:val="ColorCapsExpanded"/>
                 <w:rFonts w:eastAsia="Calibri"/>
+                <w:b/>
+                <w:bCs/>
                 <w:color w:val="000000"/>
                 <w:sz w:val="22"/>
                 <w:szCs w:val="24"/>
@@ -203,6 +207,7 @@
           <w:tcPr>
             <w:tcW w:w="7940" w:type="dxa"/>
             <w:tcBorders/>
+            <w:shd w:fill="auto" w:val="clear"/>
             <w:vAlign w:val="center"/>
           </w:tcPr>
           <w:p>
@@ -224,25 +229,7 @@
                 <w:szCs w:val="24"/>
                 <w:lang w:val="en-IN"/>
               </w:rPr>
-              <w:t xml:space="preserve">Having 3.6 years of working experience in </w:t>
-            </w:r>
-            <w:r>
-              <w:rPr>
-                <w:rFonts w:eastAsia="Calibri" w:cs="Calibri" w:ascii="Liberation Serif" w:hAnsi="Liberation Serif"/>
-                <w:sz w:val="24"/>
-                <w:szCs w:val="24"/>
-                <w:lang w:val="en-IN"/>
-              </w:rPr>
-              <w:t xml:space="preserve">user space application development, shell scripting and </w:t>
-            </w:r>
-            <w:r>
-              <w:rPr>
-                <w:rFonts w:eastAsia="Calibri" w:cs="Calibri" w:ascii="Liberation Serif" w:hAnsi="Liberation Serif"/>
-                <w:sz w:val="24"/>
-                <w:szCs w:val="24"/>
-                <w:lang w:val="en-IN"/>
-              </w:rPr>
-              <w:t>drivers, on Linux platform, Good knowledge in C and System programming.</w:t>
+              <w:t>Having 3.6 years of working experience in user space application development, shell scripting and drivers, on Linux platform, Good knowledge in C and System programming.</w:t>
             </w:r>
           </w:p>
         </w:tc>
@@ -250,6 +237,7 @@
           <w:tcPr>
             <w:tcW w:w="7941" w:type="dxa"/>
             <w:tcBorders/>
+            <w:shd w:fill="auto" w:val="clear"/>
             <w:vAlign w:val="center"/>
           </w:tcPr>
           <w:p>
@@ -277,6 +265,7 @@
           <w:tcPr>
             <w:tcW w:w="7939" w:type="dxa"/>
             <w:tcBorders/>
+            <w:shd w:fill="auto" w:val="clear"/>
             <w:vAlign w:val="center"/>
           </w:tcPr>
           <w:p>
@@ -307,6 +296,7 @@
           <w:tcPr>
             <w:tcW w:w="2860" w:type="dxa"/>
             <w:tcBorders/>
+            <w:shd w:fill="auto" w:val="clear"/>
           </w:tcPr>
           <w:p>
             <w:pPr>
@@ -354,6 +344,7 @@
           <w:tcPr>
             <w:tcW w:w="7940" w:type="dxa"/>
             <w:tcBorders/>
+            <w:shd w:fill="auto" w:val="clear"/>
             <w:vAlign w:val="center"/>
           </w:tcPr>
           <w:p>
@@ -380,6 +371,7 @@
           <w:tcPr>
             <w:tcW w:w="7941" w:type="dxa"/>
             <w:tcBorders/>
+            <w:shd w:fill="auto" w:val="clear"/>
             <w:vAlign w:val="center"/>
           </w:tcPr>
           <w:p>
@@ -410,6 +402,7 @@
           <w:tcPr>
             <w:tcW w:w="7939" w:type="dxa"/>
             <w:tcBorders/>
+            <w:shd w:fill="auto" w:val="clear"/>
             <w:vAlign w:val="center"/>
           </w:tcPr>
           <w:p>
@@ -488,6 +481,7 @@
         <w:tblW w:w="10428" w:type="dxa"/>
         <w:jc w:val="left"/>
         <w:tblInd w:w="0" w:type="dxa"/>
+        <w:tblBorders/>
         <w:tblCellMar>
           <w:top w:w="72" w:type="dxa"/>
           <w:left w:w="288" w:type="dxa"/>
@@ -507,6 +501,7 @@
           <w:tcPr>
             <w:tcW w:w="2771" w:type="dxa"/>
             <w:tcBorders/>
+            <w:shd w:fill="auto" w:val="clear"/>
           </w:tcPr>
           <w:p>
             <w:pPr>
@@ -517,7 +512,7 @@
             <w:r>
               <w:rPr>
                 <w:rStyle w:val="BlackFont"/>
-                <w:rFonts w:eastAsia="Calibri"/>
+                <w:rFonts w:eastAsia="Calibri" w:ascii="Calibri" w:hAnsi="Calibri"/>
                 <w:color w:val="000000"/>
                 <w:lang w:val="en-IN"/>
               </w:rPr>
@@ -526,7 +521,7 @@
             <w:r>
               <w:rPr>
                 <w:rStyle w:val="BlackFont"/>
-                <w:rFonts w:eastAsia="Calibri" w:cs="Henderson BCG Serif" w:ascii="Henderson BCG Serif" w:hAnsi="Henderson BCG Serif"/>
+                <w:rFonts w:eastAsia="Calibri" w:cs="Henderson BCG Serif" w:ascii="Calibri" w:hAnsi="Calibri"/>
                 <w:color w:val="000000"/>
                 <w:lang w:val="en-IN"/>
               </w:rPr>
@@ -538,6 +533,7 @@
           <w:tcPr>
             <w:tcW w:w="7656" w:type="dxa"/>
             <w:tcBorders/>
+            <w:shd w:fill="auto" w:val="clear"/>
             <w:vAlign w:val="center"/>
           </w:tcPr>
           <w:p>
@@ -557,49 +553,7 @@
                 <w:szCs w:val="22"/>
                 <w:lang w:val="en-IN" w:eastAsia="en-US" w:bidi="ar-SA"/>
               </w:rPr>
-              <w:t>ASSI</w:t>
-            </w:r>
-            <w:r>
-              <w:rPr>
-                <w:rStyle w:val="BlackFont"/>
-                <w:rFonts w:eastAsia="Calibri" w:cs="Mangal" w:ascii="Henderson BCG Serif" w:hAnsi="Henderson BCG Serif"/>
-                <w:b/>
-                <w:caps/>
-                <w:color w:val="285B60"/>
-                <w:kern w:val="0"/>
-                <w:sz w:val="22"/>
-                <w:szCs w:val="22"/>
-                <w:lang w:val="en-IN" w:eastAsia="en-US" w:bidi="ar-SA"/>
-              </w:rPr>
-              <w:t>stA</w:t>
-            </w:r>
-            <w:r>
-              <w:rPr>
-                <w:rStyle w:val="BlackFont"/>
-                <w:rFonts w:eastAsia="Calibri" w:cs="Mangal" w:ascii="Henderson BCG Serif" w:hAnsi="Henderson BCG Serif"/>
-                <w:b/>
-                <w:caps/>
-                <w:color w:val="285B60"/>
-                <w:kern w:val="0"/>
-                <w:sz w:val="22"/>
-                <w:szCs w:val="22"/>
-                <w:lang w:val="en-IN" w:eastAsia="en-US" w:bidi="ar-SA"/>
-              </w:rPr>
-              <w:t>n</w:t>
-            </w:r>
-            <w:r>
-              <w:rPr>
-                <w:rStyle w:val="BlackFont"/>
-                <w:rFonts w:eastAsia="Calibri" w:cs="Mangal" w:ascii="Henderson BCG Serif" w:hAnsi="Henderson BCG Serif"/>
-                <w:b/>
-                <w:caps/>
-                <w:color w:val="285B60"/>
-                <w:kern w:val="0"/>
-                <w:sz w:val="22"/>
-                <w:szCs w:val="22"/>
-                <w:lang w:val="en-IN" w:eastAsia="en-US" w:bidi="ar-SA"/>
-              </w:rPr>
-              <w:t xml:space="preserve">t </w:t>
+              <w:t xml:space="preserve">ASSIstAnt </w:t>
             </w:r>
             <w:r>
               <w:rPr>
@@ -622,6 +576,7 @@
           <w:tcPr>
             <w:tcW w:w="2771" w:type="dxa"/>
             <w:tcBorders/>
+            <w:shd w:fill="auto" w:val="clear"/>
           </w:tcPr>
           <w:p>
             <w:pPr>
@@ -644,6 +599,7 @@
           <w:tcPr>
             <w:tcW w:w="7656" w:type="dxa"/>
             <w:tcBorders/>
+            <w:shd w:fill="auto" w:val="clear"/>
             <w:vAlign w:val="center"/>
           </w:tcPr>
           <w:p>
@@ -917,21 +873,21 @@
             </w:pPr>
             <w:r>
               <w:rPr>
+                <w:rFonts w:cs="Symbol" w:ascii="Symbol" w:hAnsi="Symbol"/>
+                <w:sz w:val="24"/>
+                <w:szCs w:val="24"/>
+                <w:lang w:bidi="ar-SA"/>
+              </w:rPr>
+              <w:t></w:t>
+            </w:r>
+            <w:r>
+              <w:rPr>
                 <w:rFonts w:cs="LiberationSerif" w:ascii="LiberationSerif" w:hAnsi="LiberationSerif"/>
                 <w:sz w:val="24"/>
                 <w:szCs w:val="24"/>
                 <w:lang w:bidi="ar-SA"/>
               </w:rPr>
-              <w:t xml:space="preserve">  </w:t>
-            </w:r>
-            <w:r>
-              <w:rPr>
-                <w:rFonts w:cs="LiberationSerif" w:ascii="LiberationSerif" w:hAnsi="LiberationSerif"/>
-                <w:sz w:val="24"/>
-                <w:szCs w:val="24"/>
-                <w:lang w:bidi="ar-SA"/>
-              </w:rPr>
-              <w:t>Good Knowledge on Interrupts.</w:t>
+              <w:t xml:space="preserve">Good Knowledge on Interrupts. </w:t>
             </w:r>
           </w:p>
           <w:p>
@@ -949,21 +905,21 @@
             </w:pPr>
             <w:r>
               <w:rPr>
+                <w:rFonts w:cs="Symbol" w:ascii="Symbol" w:hAnsi="Symbol"/>
+                <w:sz w:val="24"/>
+                <w:szCs w:val="24"/>
+                <w:lang w:bidi="ar-SA"/>
+              </w:rPr>
+              <w:t></w:t>
+            </w:r>
+            <w:r>
+              <w:rPr>
                 <w:rFonts w:cs="LiberationSerif" w:ascii="LiberationSerif" w:hAnsi="LiberationSerif"/>
                 <w:sz w:val="24"/>
                 <w:szCs w:val="24"/>
                 <w:lang w:bidi="ar-SA"/>
               </w:rPr>
-              <w:t xml:space="preserve">  </w:t>
-            </w:r>
-            <w:r>
-              <w:rPr>
-                <w:rFonts w:cs="LiberationSerif" w:ascii="LiberationSerif" w:hAnsi="LiberationSerif"/>
-                <w:sz w:val="24"/>
-                <w:szCs w:val="24"/>
-                <w:lang w:bidi="ar-SA"/>
-              </w:rPr>
-              <w:t>Good knowledge on shell scripting</w:t>
+              <w:t>Good knowledge on shell scripting.</w:t>
             </w:r>
           </w:p>
           <w:p>
@@ -1116,20 +1072,6 @@
               </w:rPr>
               <w:t></w:t>
             </w:r>
-          </w:p>
-          <w:p>
-            <w:pPr>
-              <w:pStyle w:val="Normal"/>
-              <w:widowControl/>
-              <w:numPr>
-                <w:ilvl w:val="0"/>
-                <w:numId w:val="0"/>
-              </w:numPr>
-              <w:suppressAutoHyphens w:val="false"/>
-              <w:ind w:left="360" w:hanging="0"/>
-              <w:textAlignment w:val="auto"/>
-              <w:rPr/>
-            </w:pPr>
             <w:r>
               <w:rPr>
                 <w:rFonts w:cs="LiberationSerif" w:ascii="LiberationSerif" w:hAnsi="LiberationSerif"/>
@@ -1280,6 +1222,7 @@
           <w:tcPr>
             <w:tcW w:w="2771" w:type="dxa"/>
             <w:tcBorders/>
+            <w:shd w:fill="auto" w:val="clear"/>
           </w:tcPr>
           <w:p>
             <w:pPr>
@@ -1354,6 +1297,7 @@
           <w:tcPr>
             <w:tcW w:w="7656" w:type="dxa"/>
             <w:tcBorders/>
+            <w:shd w:fill="auto" w:val="clear"/>
             <w:vAlign w:val="center"/>
           </w:tcPr>
           <w:p>
@@ -1411,6 +1355,7 @@
           <w:tcPr>
             <w:tcW w:w="2771" w:type="dxa"/>
             <w:tcBorders/>
+            <w:shd w:fill="auto" w:val="clear"/>
           </w:tcPr>
           <w:p>
             <w:pPr>
@@ -1433,16 +1378,13 @@
           <w:tcPr>
             <w:tcW w:w="7656" w:type="dxa"/>
             <w:tcBorders/>
+            <w:shd w:fill="auto" w:val="clear"/>
             <w:vAlign w:val="center"/>
           </w:tcPr>
           <w:p>
             <w:pPr>
               <w:pStyle w:val="Normal"/>
-              <w:rPr>
-                <w:rFonts w:ascii="Liberation Serif" w:hAnsi="Liberation Serif" w:eastAsia="Calibri"/>
-                <w:sz w:val="24"/>
-                <w:lang w:val="en-IN"/>
-              </w:rPr>
+              <w:rPr/>
             </w:pPr>
             <w:r>
               <w:rPr>
@@ -1450,15 +1392,7 @@
                 <w:sz w:val="24"/>
                 <w:lang w:val="en-IN"/>
               </w:rPr>
-              <w:t xml:space="preserve">Gcc compiler with freescale tool-chain, </w:t>
-            </w:r>
-            <w:r>
-              <w:rPr>
-                <w:rFonts w:eastAsia="Calibri" w:ascii="Liberation Serif" w:hAnsi="Liberation Serif"/>
-                <w:sz w:val="24"/>
-                <w:lang w:val="en-IN"/>
-              </w:rPr>
-              <w:t>vi, kermit.</w:t>
+              <w:t>GCC compiler with freescale tool-chain, vi, kermit.</w:t>
             </w:r>
           </w:p>
         </w:tc>
@@ -1531,6 +1465,7 @@
         <w:tblW w:w="11036" w:type="dxa"/>
         <w:jc w:val="left"/>
         <w:tblInd w:w="0" w:type="dxa"/>
+        <w:tblBorders/>
         <w:tblCellMar>
           <w:top w:w="144" w:type="dxa"/>
           <w:left w:w="288" w:type="dxa"/>
@@ -1550,6 +1485,7 @@
           <w:tcPr>
             <w:tcW w:w="2890" w:type="dxa"/>
             <w:tcBorders/>
+            <w:shd w:fill="auto" w:val="clear"/>
           </w:tcPr>
           <w:p>
             <w:pPr>
@@ -1562,14 +1498,7 @@
                 <w:rStyle w:val="BlackFont"/>
                 <w:rFonts w:eastAsia="Calibri" w:cs="Segoe UI" w:ascii="Segoe UI" w:hAnsi="Segoe UI"/>
               </w:rPr>
-              <w:t xml:space="preserve">Jul 2017 -  </w:t>
-            </w:r>
-            <w:r>
-              <w:rPr>
-                <w:rStyle w:val="BlackFont"/>
-                <w:rFonts w:eastAsia="Calibri" w:cs="Segoe UI" w:ascii="Segoe UI" w:hAnsi="Segoe UI"/>
-              </w:rPr>
-              <w:t>Present</w:t>
+              <w:t>Jul 2017 -  Present</w:t>
             </w:r>
           </w:p>
         </w:tc>
@@ -1577,6 +1506,7 @@
           <w:tcPr>
             <w:tcW w:w="8145" w:type="dxa"/>
             <w:tcBorders/>
+            <w:shd w:fill="auto" w:val="clear"/>
             <w:vAlign w:val="center"/>
           </w:tcPr>
           <w:p>
@@ -1667,6 +1597,7 @@
         <w:tblW w:w="11004" w:type="dxa"/>
         <w:jc w:val="left"/>
         <w:tblInd w:w="0" w:type="dxa"/>
+        <w:tblBorders/>
         <w:tblCellMar>
           <w:top w:w="72" w:type="dxa"/>
           <w:left w:w="288" w:type="dxa"/>
@@ -1684,6 +1615,7 @@
           <w:tcPr>
             <w:tcW w:w="2828" w:type="dxa"/>
             <w:tcBorders/>
+            <w:shd w:fill="auto" w:val="clear"/>
           </w:tcPr>
           <w:p>
             <w:pPr>
@@ -1742,16 +1674,7 @@
                 <w:color w:val="000000"/>
                 <w:lang w:val="en-IN"/>
               </w:rPr>
-              <w:t>201</w:t>
-            </w:r>
-            <w:r>
-              <w:rPr>
-                <w:rStyle w:val="BlackFont"/>
-                <w:rFonts w:eastAsia="Calibri"/>
-                <w:color w:val="000000"/>
-                <w:lang w:val="en-IN"/>
-              </w:rPr>
-              <w:t>3</w:t>
+              <w:t>2013</w:t>
             </w:r>
           </w:p>
           <w:p>
@@ -1794,6 +1717,7 @@
           <w:tcPr>
             <w:tcW w:w="8175" w:type="dxa"/>
             <w:tcBorders/>
+            <w:shd w:fill="auto" w:val="clear"/>
             <w:vAlign w:val="center"/>
           </w:tcPr>
           <w:p>
@@ -1817,8 +1741,14 @@
                 <w:u w:val="none"/>
                 <w:lang w:val="en-IN"/>
               </w:rPr>
-              <w:t xml:space="preserve">B.Tech ( ECE ) in 2016 from CMR College of Engineering &amp;Technology, </w:t>
-            </w:r>
+              <w:t>B.Tech ( ECE ) in 2016 from CMR College of Engineering &amp;Technology, Hyderabad  with 69.50%.</w:t>
+            </w:r>
+          </w:p>
+          <w:p>
+            <w:pPr>
+              <w:pStyle w:val="JobTitle"/>
+              <w:rPr/>
+            </w:pPr>
             <w:r>
               <w:rPr>
                 <w:rStyle w:val="SubtleEmphasis"/>
@@ -1835,8 +1765,14 @@
                 <w:u w:val="none"/>
                 <w:lang w:val="en-IN"/>
               </w:rPr>
-              <w:t xml:space="preserve">Hyderabad </w:t>
-            </w:r>
+              <w:t xml:space="preserve">Diploma ( ECE ) in 2013 from Indur institute of engineering and technology, siddipet </w:t>
+            </w:r>
+          </w:p>
+          <w:p>
+            <w:pPr>
+              <w:pStyle w:val="JobTitle"/>
+              <w:rPr/>
+            </w:pPr>
             <w:r>
               <w:rPr>
                 <w:rStyle w:val="SubtleEmphasis"/>
@@ -1853,8 +1789,14 @@
                 <w:u w:val="none"/>
                 <w:lang w:val="en-IN"/>
               </w:rPr>
-              <w:t xml:space="preserve"> with </w:t>
-            </w:r>
+              <w:t>with 80.58%.</w:t>
+            </w:r>
+          </w:p>
+          <w:p>
+            <w:pPr>
+              <w:pStyle w:val="JobTitle"/>
+              <w:rPr/>
+            </w:pPr>
             <w:r>
               <w:rPr>
                 <w:rStyle w:val="SubtleEmphasis"/>
@@ -1871,241 +1813,7 @@
                 <w:u w:val="none"/>
                 <w:lang w:val="en-IN"/>
               </w:rPr>
-              <w:t>69.50</w:t>
-            </w:r>
-            <w:r>
-              <w:rPr>
-                <w:rStyle w:val="SubtleEmphasis"/>
-                <w:rFonts w:eastAsia="Calibri" w:cs="Henderson BCG Serif" w:ascii="Liberation Serif" w:hAnsi="Liberation Serif"/>
-                <w:b w:val="false"/>
-                <w:bCs w:val="false"/>
-                <w:i w:val="false"/>
-                <w:iCs w:val="false"/>
-                <w:strike w:val="false"/>
-                <w:dstrike w:val="false"/>
-                <w:color w:val="000000"/>
-                <w:sz w:val="21"/>
-                <w:szCs w:val="21"/>
-                <w:u w:val="none"/>
-                <w:lang w:val="en-IN"/>
-              </w:rPr>
-              <w:t>%.</w:t>
-            </w:r>
-          </w:p>
-          <w:p>
-            <w:pPr>
-              <w:pStyle w:val="JobTitle"/>
-              <w:rPr/>
-            </w:pPr>
-            <w:r>
-              <w:rPr>
-                <w:rStyle w:val="SubtleEmphasis"/>
-                <w:rFonts w:eastAsia="Calibri" w:cs="Henderson BCG Serif" w:ascii="Liberation Serif" w:hAnsi="Liberation Serif"/>
-                <w:b w:val="false"/>
-                <w:bCs w:val="false"/>
-                <w:i w:val="false"/>
-                <w:iCs w:val="false"/>
-                <w:strike w:val="false"/>
-                <w:dstrike w:val="false"/>
-                <w:color w:val="000000"/>
-                <w:sz w:val="21"/>
-                <w:szCs w:val="21"/>
-                <w:u w:val="none"/>
-                <w:lang w:val="en-IN"/>
-              </w:rPr>
-              <w:t xml:space="preserve">Diploma </w:t>
-            </w:r>
-            <w:r>
-              <w:rPr>
-                <w:rStyle w:val="SubtleEmphasis"/>
-                <w:rFonts w:eastAsia="Calibri" w:cs="Henderson BCG Serif" w:ascii="Liberation Serif" w:hAnsi="Liberation Serif"/>
-                <w:b w:val="false"/>
-                <w:bCs w:val="false"/>
-                <w:i w:val="false"/>
-                <w:iCs w:val="false"/>
-                <w:strike w:val="false"/>
-                <w:dstrike w:val="false"/>
-                <w:color w:val="000000"/>
-                <w:sz w:val="21"/>
-                <w:szCs w:val="21"/>
-                <w:u w:val="none"/>
-                <w:lang w:val="en-IN"/>
-              </w:rPr>
-              <w:t xml:space="preserve">( ECE ) </w:t>
-            </w:r>
-            <w:r>
-              <w:rPr>
-                <w:rStyle w:val="SubtleEmphasis"/>
-                <w:rFonts w:eastAsia="Calibri" w:cs="Henderson BCG Serif" w:ascii="Liberation Serif" w:hAnsi="Liberation Serif"/>
-                <w:b w:val="false"/>
-                <w:bCs w:val="false"/>
-                <w:i w:val="false"/>
-                <w:iCs w:val="false"/>
-                <w:strike w:val="false"/>
-                <w:dstrike w:val="false"/>
-                <w:color w:val="000000"/>
-                <w:sz w:val="21"/>
-                <w:szCs w:val="21"/>
-                <w:u w:val="none"/>
-                <w:lang w:val="en-IN"/>
-              </w:rPr>
-              <w:t>in 201</w:t>
-            </w:r>
-            <w:r>
-              <w:rPr>
-                <w:rStyle w:val="SubtleEmphasis"/>
-                <w:rFonts w:eastAsia="Calibri" w:cs="Henderson BCG Serif" w:ascii="Liberation Serif" w:hAnsi="Liberation Serif"/>
-                <w:b w:val="false"/>
-                <w:bCs w:val="false"/>
-                <w:i w:val="false"/>
-                <w:iCs w:val="false"/>
-                <w:strike w:val="false"/>
-                <w:dstrike w:val="false"/>
-                <w:color w:val="000000"/>
-                <w:sz w:val="21"/>
-                <w:szCs w:val="21"/>
-                <w:u w:val="none"/>
-                <w:lang w:val="en-IN"/>
-              </w:rPr>
-              <w:t>3</w:t>
-            </w:r>
-            <w:r>
-              <w:rPr>
-                <w:rStyle w:val="SubtleEmphasis"/>
-                <w:rFonts w:eastAsia="Calibri" w:cs="Henderson BCG Serif" w:ascii="Liberation Serif" w:hAnsi="Liberation Serif"/>
-                <w:b w:val="false"/>
-                <w:bCs w:val="false"/>
-                <w:i w:val="false"/>
-                <w:iCs w:val="false"/>
-                <w:strike w:val="false"/>
-                <w:dstrike w:val="false"/>
-                <w:color w:val="000000"/>
-                <w:sz w:val="21"/>
-                <w:szCs w:val="21"/>
-                <w:u w:val="none"/>
-                <w:lang w:val="en-IN"/>
-              </w:rPr>
-              <w:t xml:space="preserve"> from Indur institute of engineering and technology, siddipet </w:t>
-            </w:r>
-          </w:p>
-          <w:p>
-            <w:pPr>
-              <w:pStyle w:val="JobTitle"/>
-              <w:rPr/>
-            </w:pPr>
-            <w:r>
-              <w:rPr>
-                <w:rStyle w:val="SubtleEmphasis"/>
-                <w:rFonts w:eastAsia="Calibri" w:cs="Henderson BCG Serif" w:ascii="Liberation Serif" w:hAnsi="Liberation Serif"/>
-                <w:b w:val="false"/>
-                <w:bCs w:val="false"/>
-                <w:i w:val="false"/>
-                <w:iCs w:val="false"/>
-                <w:strike w:val="false"/>
-                <w:dstrike w:val="false"/>
-                <w:color w:val="000000"/>
-                <w:sz w:val="21"/>
-                <w:szCs w:val="21"/>
-                <w:u w:val="none"/>
-                <w:lang w:val="en-IN"/>
-              </w:rPr>
-              <w:t>with 8</w:t>
-            </w:r>
-            <w:r>
-              <w:rPr>
-                <w:rStyle w:val="SubtleEmphasis"/>
-                <w:rFonts w:eastAsia="Calibri" w:cs="Henderson BCG Serif" w:ascii="Liberation Serif" w:hAnsi="Liberation Serif"/>
-                <w:b w:val="false"/>
-                <w:bCs w:val="false"/>
-                <w:i w:val="false"/>
-                <w:iCs w:val="false"/>
-                <w:strike w:val="false"/>
-                <w:dstrike w:val="false"/>
-                <w:color w:val="000000"/>
-                <w:sz w:val="21"/>
-                <w:szCs w:val="21"/>
-                <w:u w:val="none"/>
-                <w:lang w:val="en-IN"/>
-              </w:rPr>
-              <w:t>0.58</w:t>
-            </w:r>
-            <w:r>
-              <w:rPr>
-                <w:rStyle w:val="SubtleEmphasis"/>
-                <w:rFonts w:eastAsia="Calibri" w:cs="Henderson BCG Serif" w:ascii="Liberation Serif" w:hAnsi="Liberation Serif"/>
-                <w:b w:val="false"/>
-                <w:bCs w:val="false"/>
-                <w:i w:val="false"/>
-                <w:iCs w:val="false"/>
-                <w:strike w:val="false"/>
-                <w:dstrike w:val="false"/>
-                <w:color w:val="000000"/>
-                <w:sz w:val="21"/>
-                <w:szCs w:val="21"/>
-                <w:u w:val="none"/>
-                <w:lang w:val="en-IN"/>
-              </w:rPr>
-              <w:t>%.</w:t>
-            </w:r>
-          </w:p>
-          <w:p>
-            <w:pPr>
-              <w:pStyle w:val="JobTitle"/>
-              <w:rPr/>
-            </w:pPr>
-            <w:r>
-              <w:rPr>
-                <w:rStyle w:val="SubtleEmphasis"/>
-                <w:rFonts w:eastAsia="Calibri" w:cs="Henderson BCG Serif" w:ascii="Liberation Serif" w:hAnsi="Liberation Serif"/>
-                <w:b w:val="false"/>
-                <w:bCs w:val="false"/>
-                <w:i w:val="false"/>
-                <w:iCs w:val="false"/>
-                <w:strike w:val="false"/>
-                <w:dstrike w:val="false"/>
-                <w:color w:val="000000"/>
-                <w:sz w:val="21"/>
-                <w:szCs w:val="21"/>
-                <w:u w:val="none"/>
-                <w:lang w:val="en-IN"/>
-              </w:rPr>
-              <w:t>10th in 2010 from Ravindra High School, siddipet with 8</w:t>
-            </w:r>
-            <w:r>
-              <w:rPr>
-                <w:rStyle w:val="SubtleEmphasis"/>
-                <w:rFonts w:eastAsia="Calibri" w:cs="Henderson BCG Serif" w:ascii="Liberation Serif" w:hAnsi="Liberation Serif"/>
-                <w:b w:val="false"/>
-                <w:bCs w:val="false"/>
-                <w:i w:val="false"/>
-                <w:iCs w:val="false"/>
-                <w:strike w:val="false"/>
-                <w:dstrike w:val="false"/>
-                <w:color w:val="000000"/>
-                <w:sz w:val="21"/>
-                <w:szCs w:val="21"/>
-                <w:u w:val="none"/>
-                <w:lang w:val="en-IN"/>
-              </w:rPr>
-              <w:t>6.50</w:t>
-            </w:r>
-            <w:r>
-              <w:rPr>
-                <w:rStyle w:val="SubtleEmphasis"/>
-                <w:rFonts w:eastAsia="Calibri" w:cs="Henderson BCG Serif" w:ascii="Liberation Serif" w:hAnsi="Liberation Serif"/>
-                <w:b w:val="false"/>
-                <w:bCs w:val="false"/>
-                <w:i w:val="false"/>
-                <w:iCs w:val="false"/>
-                <w:strike w:val="false"/>
-                <w:dstrike w:val="false"/>
-                <w:color w:val="000000"/>
-                <w:sz w:val="21"/>
-                <w:szCs w:val="21"/>
-                <w:u w:val="none"/>
-                <w:lang w:val="en-IN"/>
-              </w:rPr>
-              <w:t>%.</w:t>
+              <w:t>10th in 2010 from Ravindra High School, siddipet with 86.50%.</w:t>
             </w:r>
           </w:p>
           <w:p>
@@ -2217,6 +1925,7 @@
         <w:tblW w:w="11052" w:type="dxa"/>
         <w:jc w:val="left"/>
         <w:tblInd w:w="0" w:type="dxa"/>
+        <w:tblBorders/>
         <w:tblCellMar>
           <w:top w:w="0" w:type="dxa"/>
           <w:left w:w="108" w:type="dxa"/>
@@ -2234,6 +1943,7 @@
           <w:tcPr>
             <w:tcW w:w="2606" w:type="dxa"/>
             <w:tcBorders/>
+            <w:shd w:fill="auto" w:val="clear"/>
           </w:tcPr>
           <w:p>
             <w:pPr>
@@ -2275,6 +1985,7 @@
           <w:tcPr>
             <w:tcW w:w="8445" w:type="dxa"/>
             <w:tcBorders/>
+            <w:shd w:fill="auto" w:val="clear"/>
           </w:tcPr>
           <w:p>
             <w:pPr>
@@ -2332,6 +2043,7 @@
           <w:tcPr>
             <w:tcW w:w="2606" w:type="dxa"/>
             <w:tcBorders/>
+            <w:shd w:fill="auto" w:val="clear"/>
           </w:tcPr>
           <w:p>
             <w:pPr>
@@ -2366,6 +2078,7 @@
           <w:tcPr>
             <w:tcW w:w="8445" w:type="dxa"/>
             <w:tcBorders/>
+            <w:shd w:fill="auto" w:val="clear"/>
           </w:tcPr>
           <w:p>
             <w:pPr>
@@ -2399,6 +2112,7 @@
           <w:tcPr>
             <w:tcW w:w="2606" w:type="dxa"/>
             <w:tcBorders/>
+            <w:shd w:fill="auto" w:val="clear"/>
           </w:tcPr>
           <w:p>
             <w:pPr>
@@ -2433,6 +2147,7 @@
           <w:tcPr>
             <w:tcW w:w="8445" w:type="dxa"/>
             <w:tcBorders/>
+            <w:shd w:fill="auto" w:val="clear"/>
           </w:tcPr>
           <w:p>
             <w:pPr>
@@ -2464,6 +2179,7 @@
           <w:tcPr>
             <w:tcW w:w="2606" w:type="dxa"/>
             <w:tcBorders/>
+            <w:shd w:fill="auto" w:val="clear"/>
           </w:tcPr>
           <w:p>
             <w:pPr>
@@ -2486,6 +2202,7 @@
           <w:tcPr>
             <w:tcW w:w="8445" w:type="dxa"/>
             <w:tcBorders/>
+            <w:shd w:fill="auto" w:val="clear"/>
           </w:tcPr>
           <w:p>
             <w:pPr>
@@ -2516,6 +2233,7 @@
           <w:tcPr>
             <w:tcW w:w="2606" w:type="dxa"/>
             <w:tcBorders/>
+            <w:shd w:fill="auto" w:val="clear"/>
           </w:tcPr>
           <w:p>
             <w:pPr>
@@ -2538,6 +2256,7 @@
           <w:tcPr>
             <w:tcW w:w="8445" w:type="dxa"/>
             <w:tcBorders/>
+            <w:shd w:fill="auto" w:val="clear"/>
           </w:tcPr>
           <w:p>
             <w:pPr>
@@ -2568,6 +2287,7 @@
           <w:tcPr>
             <w:tcW w:w="2606" w:type="dxa"/>
             <w:tcBorders/>
+            <w:shd w:fill="auto" w:val="clear"/>
           </w:tcPr>
           <w:p>
             <w:pPr>
@@ -2590,6 +2310,7 @@
           <w:tcPr>
             <w:tcW w:w="8445" w:type="dxa"/>
             <w:tcBorders/>
+            <w:shd w:fill="auto" w:val="clear"/>
           </w:tcPr>
           <w:p>
             <w:pPr>
@@ -2636,6 +2357,7 @@
           <w:tcPr>
             <w:tcW w:w="2606" w:type="dxa"/>
             <w:tcBorders/>
+            <w:shd w:fill="auto" w:val="clear"/>
           </w:tcPr>
           <w:p>
             <w:pPr>
@@ -2658,6 +2380,7 @@
           <w:tcPr>
             <w:tcW w:w="8445" w:type="dxa"/>
             <w:tcBorders/>
+            <w:shd w:fill="auto" w:val="clear"/>
           </w:tcPr>
           <w:p>
             <w:pPr>
@@ -2721,23 +2444,7 @@
                 <w:sz w:val="24"/>
                 <w:szCs w:val="24"/>
               </w:rPr>
-              <w:t>Keymap arr</w:t>
-            </w:r>
-            <w:r>
-              <w:rPr>
-                <w:rFonts w:ascii="Liberation Serif" w:hAnsi="Liberation Serif"/>
-                <w:sz w:val="24"/>
-                <w:szCs w:val="24"/>
-              </w:rPr>
-              <w:t>a</w:t>
-            </w:r>
-            <w:r>
-              <w:rPr>
-                <w:rFonts w:ascii="Liberation Serif" w:hAnsi="Liberation Serif"/>
-                <w:sz w:val="24"/>
-                <w:szCs w:val="24"/>
-              </w:rPr>
-              <w:t>y arrangement in board init file for proper reporting the key to kernel input subsystem.</w:t>
+              <w:t>Keymap array arrangement in board init file for proper reporting the key to kernel input subsystem.</w:t>
             </w:r>
           </w:p>
           <w:p>
@@ -2763,6 +2470,7 @@
           <w:tcPr>
             <w:tcW w:w="2606" w:type="dxa"/>
             <w:tcBorders/>
+            <w:shd w:fill="auto" w:val="clear"/>
           </w:tcPr>
           <w:p>
             <w:pPr>
@@ -2785,6 +2493,7 @@
           <w:tcPr>
             <w:tcW w:w="8445" w:type="dxa"/>
             <w:tcBorders/>
+            <w:shd w:fill="auto" w:val="clear"/>
           </w:tcPr>
           <w:p>
             <w:pPr>
@@ -2835,6 +2544,7 @@
         <w:tblW w:w="11068" w:type="dxa"/>
         <w:jc w:val="left"/>
         <w:tblInd w:w="0" w:type="dxa"/>
+        <w:tblBorders/>
         <w:tblCellMar>
           <w:top w:w="0" w:type="dxa"/>
           <w:left w:w="108" w:type="dxa"/>
@@ -2852,6 +2562,7 @@
           <w:tcPr>
             <w:tcW w:w="2606" w:type="dxa"/>
             <w:tcBorders/>
+            <w:shd w:fill="auto" w:val="clear"/>
           </w:tcPr>
           <w:p>
             <w:pPr>
@@ -2893,6 +2604,7 @@
           <w:tcPr>
             <w:tcW w:w="8461" w:type="dxa"/>
             <w:tcBorders/>
+            <w:shd w:fill="auto" w:val="clear"/>
           </w:tcPr>
           <w:p>
             <w:pPr>
@@ -2931,7 +2643,19 @@
                 <w:szCs w:val="22"/>
                 <w:lang w:val="en-IN" w:bidi="ar-SA"/>
               </w:rPr>
-              <w:t xml:space="preserve">I/O Control Driver </w:t>
+              <w:t xml:space="preserve">I/O Control Driver and </w:t>
+            </w:r>
+            <w:r>
+              <w:rPr>
+                <w:rFonts w:eastAsia="Calibri" w:cs="Calibri" w:ascii="Segoe UI" w:hAnsi="Segoe UI"/>
+                <w:b/>
+                <w:bCs/>
+                <w:color w:val="00000A"/>
+                <w:sz w:val="24"/>
+                <w:szCs w:val="24"/>
+                <w:lang w:val="en-IN" w:bidi="ar-SA"/>
+              </w:rPr>
+              <w:t xml:space="preserve">I2C bus gpio expander driver  </w:t>
             </w:r>
             <w:r>
               <w:rPr>
@@ -2943,90 +2667,6 @@
                 <w:szCs w:val="22"/>
                 <w:lang w:val="en-IN" w:bidi="ar-SA"/>
               </w:rPr>
-              <w:t>and</w:t>
-            </w:r>
-            <w:r>
-              <w:rPr>
-                <w:rFonts w:cs="Segoe UI" w:ascii="Segoe UI" w:hAnsi="Segoe UI"/>
-                <w:b/>
-                <w:bCs/>
-                <w:color w:val="00000A"/>
-                <w:sz w:val="22"/>
-                <w:szCs w:val="22"/>
-                <w:lang w:val="en-IN" w:bidi="ar-SA"/>
-              </w:rPr>
-              <w:t xml:space="preserve"> </w:t>
-            </w:r>
-            <w:r>
-              <w:rPr>
-                <w:rFonts w:eastAsia="Calibri" w:cs="Calibri" w:ascii="Segoe UI" w:hAnsi="Segoe UI"/>
-                <w:b/>
-                <w:bCs/>
-                <w:color w:val="00000A"/>
-                <w:sz w:val="24"/>
-                <w:szCs w:val="24"/>
-                <w:lang w:val="en-IN" w:bidi="ar-SA"/>
-              </w:rPr>
-              <w:t>I2C</w:t>
-            </w:r>
-            <w:r>
-              <w:rPr>
-                <w:rFonts w:eastAsia="Calibri" w:cs="Calibri" w:ascii="Segoe UI" w:hAnsi="Segoe UI"/>
-                <w:b/>
-                <w:bCs/>
-                <w:color w:val="00000A"/>
-                <w:sz w:val="24"/>
-                <w:szCs w:val="24"/>
-                <w:lang w:val="en-IN" w:bidi="ar-SA"/>
-              </w:rPr>
-              <w:t xml:space="preserve"> bus </w:t>
-            </w:r>
-            <w:r>
-              <w:rPr>
-                <w:rFonts w:eastAsia="Calibri" w:cs="Calibri" w:ascii="Segoe UI" w:hAnsi="Segoe UI"/>
-                <w:b/>
-                <w:bCs/>
-                <w:color w:val="00000A"/>
-                <w:sz w:val="24"/>
-                <w:szCs w:val="24"/>
-                <w:lang w:val="en-IN" w:bidi="ar-SA"/>
-              </w:rPr>
-              <w:t xml:space="preserve">gpio expander </w:t>
-            </w:r>
-            <w:r>
-              <w:rPr>
-                <w:rFonts w:eastAsia="Calibri" w:cs="Calibri" w:ascii="Segoe UI" w:hAnsi="Segoe UI"/>
-                <w:b/>
-                <w:bCs/>
-                <w:color w:val="00000A"/>
-                <w:sz w:val="24"/>
-                <w:szCs w:val="24"/>
-                <w:lang w:val="en-IN" w:bidi="ar-SA"/>
-              </w:rPr>
-              <w:t xml:space="preserve">driver </w:t>
-            </w:r>
-            <w:r>
-              <w:rPr>
-                <w:rFonts w:eastAsia="Calibri" w:cs="Calibri" w:ascii="Segoe UI" w:hAnsi="Segoe UI"/>
-                <w:b/>
-                <w:bCs/>
-                <w:color w:val="00000A"/>
-                <w:sz w:val="24"/>
-                <w:szCs w:val="24"/>
-                <w:lang w:val="en-IN" w:bidi="ar-SA"/>
-              </w:rPr>
-              <w:t xml:space="preserve"> </w:t>
-            </w:r>
-            <w:r>
-              <w:rPr>
-                <w:rFonts w:cs="Segoe UI" w:ascii="Segoe UI" w:hAnsi="Segoe UI"/>
-                <w:b/>
-                <w:bCs/>
-                <w:color w:val="00000A"/>
-                <w:sz w:val="22"/>
-                <w:szCs w:val="22"/>
-                <w:lang w:val="en-IN" w:bidi="ar-SA"/>
-              </w:rPr>
               <w:t>Implementation</w:t>
             </w:r>
           </w:p>
@@ -3038,6 +2678,7 @@
           <w:tcPr>
             <w:tcW w:w="2606" w:type="dxa"/>
             <w:tcBorders/>
+            <w:shd w:fill="auto" w:val="clear"/>
           </w:tcPr>
           <w:p>
             <w:pPr>
@@ -3072,6 +2713,7 @@
           <w:tcPr>
             <w:tcW w:w="8461" w:type="dxa"/>
             <w:tcBorders/>
+            <w:shd w:fill="auto" w:val="clear"/>
           </w:tcPr>
           <w:p>
             <w:pPr>
@@ -3105,6 +2747,7 @@
           <w:tcPr>
             <w:tcW w:w="2606" w:type="dxa"/>
             <w:tcBorders/>
+            <w:shd w:fill="auto" w:val="clear"/>
           </w:tcPr>
           <w:p>
             <w:pPr>
@@ -3139,6 +2782,7 @@
           <w:tcPr>
             <w:tcW w:w="8461" w:type="dxa"/>
             <w:tcBorders/>
+            <w:shd w:fill="auto" w:val="clear"/>
           </w:tcPr>
           <w:p>
             <w:pPr>
@@ -3170,6 +2814,7 @@
           <w:tcPr>
             <w:tcW w:w="2606" w:type="dxa"/>
             <w:tcBorders/>
+            <w:shd w:fill="auto" w:val="clear"/>
           </w:tcPr>
           <w:p>
             <w:pPr>
@@ -3192,6 +2837,7 @@
           <w:tcPr>
             <w:tcW w:w="8461" w:type="dxa"/>
             <w:tcBorders/>
+            <w:shd w:fill="auto" w:val="clear"/>
           </w:tcPr>
           <w:p>
             <w:pPr>
@@ -3222,6 +2868,7 @@
           <w:tcPr>
             <w:tcW w:w="2606" w:type="dxa"/>
             <w:tcBorders/>
+            <w:shd w:fill="auto" w:val="clear"/>
           </w:tcPr>
           <w:p>
             <w:pPr>
@@ -3244,6 +2891,7 @@
           <w:tcPr>
             <w:tcW w:w="8461" w:type="dxa"/>
             <w:tcBorders/>
+            <w:shd w:fill="auto" w:val="clear"/>
           </w:tcPr>
           <w:p>
             <w:pPr>
@@ -3274,6 +2922,7 @@
           <w:tcPr>
             <w:tcW w:w="2606" w:type="dxa"/>
             <w:tcBorders/>
+            <w:shd w:fill="auto" w:val="clear"/>
           </w:tcPr>
           <w:p>
             <w:pPr>
@@ -3296,6 +2945,7 @@
           <w:tcPr>
             <w:tcW w:w="8461" w:type="dxa"/>
             <w:tcBorders/>
+            <w:shd w:fill="auto" w:val="clear"/>
           </w:tcPr>
           <w:p>
             <w:pPr>
@@ -3329,6 +2979,7 @@
           <w:tcPr>
             <w:tcW w:w="2606" w:type="dxa"/>
             <w:tcBorders/>
+            <w:shd w:fill="auto" w:val="clear"/>
           </w:tcPr>
           <w:p>
             <w:pPr>
@@ -3351,6 +3002,7 @@
           <w:tcPr>
             <w:tcW w:w="8461" w:type="dxa"/>
             <w:tcBorders/>
+            <w:shd w:fill="auto" w:val="clear"/>
           </w:tcPr>
           <w:p>
             <w:pPr>
@@ -3395,27 +3047,7 @@
                 <w:szCs w:val="24"/>
                 <w:lang w:val="en-IN" w:bidi="ar-SA"/>
               </w:rPr>
-              <w:t xml:space="preserve">based I/O control </w:t>
-            </w:r>
-            <w:r>
-              <w:rPr>
-                <w:rFonts w:cs="Segoe UI" w:ascii="Liberation Serif" w:hAnsi="Liberation Serif"/>
-                <w:color w:val="00000A"/>
-                <w:sz w:val="24"/>
-                <w:szCs w:val="24"/>
-                <w:lang w:val="en-IN" w:bidi="ar-SA"/>
-              </w:rPr>
-              <w:t>and i2c gpio expander ( pcf8575 )</w:t>
-            </w:r>
-            <w:r>
-              <w:rPr>
-                <w:rFonts w:cs="Segoe UI" w:ascii="Liberation Serif" w:hAnsi="Liberation Serif"/>
-                <w:color w:val="00000A"/>
-                <w:sz w:val="24"/>
-                <w:szCs w:val="24"/>
-                <w:lang w:val="en-IN" w:bidi="ar-SA"/>
-              </w:rPr>
-              <w:t xml:space="preserve"> driver and testing.</w:t>
+              <w:t>based I/O control and i2c gpio expander ( pcf8575 ) driver and testing.</w:t>
             </w:r>
           </w:p>
           <w:p>
@@ -3534,6 +3166,7 @@
           <w:tcPr>
             <w:tcW w:w="2606" w:type="dxa"/>
             <w:tcBorders/>
+            <w:shd w:fill="auto" w:val="clear"/>
           </w:tcPr>
           <w:p>
             <w:pPr>
@@ -3556,6 +3189,7 @@
           <w:tcPr>
             <w:tcW w:w="8461" w:type="dxa"/>
             <w:tcBorders/>
+            <w:shd w:fill="auto" w:val="clear"/>
           </w:tcPr>
           <w:p>
             <w:pPr>
@@ -3642,6 +3276,7 @@
         <w:tblW w:w="11068" w:type="dxa"/>
         <w:jc w:val="left"/>
         <w:tblInd w:w="0" w:type="dxa"/>
+        <w:tblBorders/>
         <w:tblCellMar>
           <w:top w:w="0" w:type="dxa"/>
           <w:left w:w="108" w:type="dxa"/>
@@ -3659,6 +3294,7 @@
           <w:tcPr>
             <w:tcW w:w="2606" w:type="dxa"/>
             <w:tcBorders/>
+            <w:shd w:fill="auto" w:val="clear"/>
           </w:tcPr>
           <w:p>
             <w:pPr>
@@ -3700,6 +3336,7 @@
           <w:tcPr>
             <w:tcW w:w="8461" w:type="dxa"/>
             <w:tcBorders/>
+            <w:shd w:fill="auto" w:val="clear"/>
           </w:tcPr>
           <w:p>
             <w:pPr>
@@ -3757,6 +3394,7 @@
           <w:tcPr>
             <w:tcW w:w="2606" w:type="dxa"/>
             <w:tcBorders/>
+            <w:shd w:fill="auto" w:val="clear"/>
           </w:tcPr>
           <w:p>
             <w:pPr>
@@ -3791,6 +3429,7 @@
           <w:tcPr>
             <w:tcW w:w="8461" w:type="dxa"/>
             <w:tcBorders/>
+            <w:shd w:fill="auto" w:val="clear"/>
           </w:tcPr>
           <w:p>
             <w:pPr>
@@ -3824,6 +3463,7 @@
           <w:tcPr>
             <w:tcW w:w="2606" w:type="dxa"/>
             <w:tcBorders/>
+            <w:shd w:fill="auto" w:val="clear"/>
           </w:tcPr>
           <w:p>
             <w:pPr>
@@ -3858,6 +3498,7 @@
           <w:tcPr>
             <w:tcW w:w="8461" w:type="dxa"/>
             <w:tcBorders/>
+            <w:shd w:fill="auto" w:val="clear"/>
           </w:tcPr>
           <w:p>
             <w:pPr>
@@ -3889,6 +3530,7 @@
           <w:tcPr>
             <w:tcW w:w="2606" w:type="dxa"/>
             <w:tcBorders/>
+            <w:shd w:fill="auto" w:val="clear"/>
           </w:tcPr>
           <w:p>
             <w:pPr>
@@ -3911,6 +3553,7 @@
           <w:tcPr>
             <w:tcW w:w="8461" w:type="dxa"/>
             <w:tcBorders/>
+            <w:shd w:fill="auto" w:val="clear"/>
           </w:tcPr>
           <w:p>
             <w:pPr>
@@ -3941,6 +3584,7 @@
           <w:tcPr>
             <w:tcW w:w="2606" w:type="dxa"/>
             <w:tcBorders/>
+            <w:shd w:fill="auto" w:val="clear"/>
           </w:tcPr>
           <w:p>
             <w:pPr>
@@ -3963,6 +3607,7 @@
           <w:tcPr>
             <w:tcW w:w="8461" w:type="dxa"/>
             <w:tcBorders/>
+            <w:shd w:fill="auto" w:val="clear"/>
           </w:tcPr>
           <w:p>
             <w:pPr>
@@ -3991,6 +3636,7 @@
           <w:tcPr>
             <w:tcW w:w="2606" w:type="dxa"/>
             <w:tcBorders/>
+            <w:shd w:fill="auto" w:val="clear"/>
           </w:tcPr>
           <w:p>
             <w:pPr>
@@ -4013,6 +3659,7 @@
           <w:tcPr>
             <w:tcW w:w="8461" w:type="dxa"/>
             <w:tcBorders/>
+            <w:shd w:fill="auto" w:val="clear"/>
           </w:tcPr>
           <w:p>
             <w:pPr>
@@ -4046,6 +3693,7 @@
           <w:tcPr>
             <w:tcW w:w="2606" w:type="dxa"/>
             <w:tcBorders/>
+            <w:shd w:fill="auto" w:val="clear"/>
           </w:tcPr>
           <w:p>
             <w:pPr>
@@ -4068,6 +3716,7 @@
           <w:tcPr>
             <w:tcW w:w="8461" w:type="dxa"/>
             <w:tcBorders/>
+            <w:shd w:fill="auto" w:val="clear"/>
           </w:tcPr>
           <w:p>
             <w:pPr>
@@ -4088,63 +3737,7 @@
                 <w:sz w:val="24"/>
                 <w:szCs w:val="24"/>
               </w:rPr>
-              <w:t>Res</w:t>
-            </w:r>
-            <w:r>
-              <w:rPr>
-                <w:rFonts w:ascii="Liberation Serif" w:hAnsi="Liberation Serif"/>
-                <w:sz w:val="24"/>
-                <w:szCs w:val="24"/>
-              </w:rPr>
-              <w:t>p</w:t>
-            </w:r>
-            <w:r>
-              <w:rPr>
-                <w:rFonts w:ascii="Liberation Serif" w:hAnsi="Liberation Serif"/>
-                <w:sz w:val="24"/>
-                <w:szCs w:val="24"/>
-              </w:rPr>
-              <w:t>onsibility is to provide the</w:t>
-            </w:r>
-            <w:r>
-              <w:rPr>
-                <w:rFonts w:ascii="Liberation Serif" w:hAnsi="Liberation Serif"/>
-                <w:sz w:val="24"/>
-                <w:szCs w:val="24"/>
-              </w:rPr>
-              <w:t xml:space="preserve"> </w:t>
-            </w:r>
-            <w:r>
-              <w:rPr>
-                <w:rFonts w:ascii="Liberation Serif" w:hAnsi="Liberation Serif"/>
-                <w:sz w:val="24"/>
-                <w:szCs w:val="24"/>
-              </w:rPr>
-              <w:t xml:space="preserve">device </w:t>
-            </w:r>
-            <w:r>
-              <w:rPr>
-                <w:rFonts w:ascii="Liberation Serif" w:hAnsi="Liberation Serif"/>
-                <w:sz w:val="24"/>
-                <w:szCs w:val="24"/>
-              </w:rPr>
-              <w:t xml:space="preserve">firmware and applications </w:t>
-            </w:r>
-            <w:r>
-              <w:rPr>
-                <w:rFonts w:ascii="Liberation Serif" w:hAnsi="Liberation Serif"/>
-                <w:sz w:val="24"/>
-                <w:szCs w:val="24"/>
-              </w:rPr>
-              <w:t>to be up-to-date</w:t>
-            </w:r>
-            <w:r>
-              <w:rPr>
-                <w:rFonts w:ascii="Liberation Serif" w:hAnsi="Liberation Serif"/>
-                <w:sz w:val="24"/>
-                <w:szCs w:val="24"/>
-              </w:rPr>
-              <w:t xml:space="preserve">.  </w:t>
+              <w:t xml:space="preserve">Responsibility is to provide the device firmware and applications to be up-to-date.  </w:t>
             </w:r>
           </w:p>
           <w:p>
@@ -4166,15 +3759,7 @@
                 <w:sz w:val="24"/>
                 <w:szCs w:val="24"/>
               </w:rPr>
-              <w:t>C</w:t>
-            </w:r>
-            <w:r>
-              <w:rPr>
-                <w:rFonts w:ascii="Liberation Serif" w:hAnsi="Liberation Serif"/>
-                <w:sz w:val="24"/>
-                <w:szCs w:val="24"/>
-              </w:rPr>
-              <w:t xml:space="preserve">reation  and verification scripts for application and firmware patches. </w:t>
+              <w:t xml:space="preserve">Creation  and verification scripts for application and firmware patches. </w:t>
             </w:r>
           </w:p>
           <w:p>
@@ -4240,23 +3825,7 @@
                 <w:sz w:val="24"/>
                 <w:szCs w:val="24"/>
               </w:rPr>
-              <w:t xml:space="preserve">Finding the </w:t>
-            </w:r>
-            <w:r>
-              <w:rPr>
-                <w:rFonts w:ascii="Liberation Serif" w:hAnsi="Liberation Serif"/>
-                <w:sz w:val="24"/>
-                <w:szCs w:val="24"/>
-              </w:rPr>
-              <w:t>Device Communication</w:t>
-            </w:r>
-            <w:r>
-              <w:rPr>
-                <w:rFonts w:ascii="Liberation Serif" w:hAnsi="Liberation Serif"/>
-                <w:sz w:val="24"/>
-                <w:szCs w:val="24"/>
-              </w:rPr>
-              <w:t xml:space="preserve"> issues at production and resolving.</w:t>
+              <w:t>Finding the Device Communication issues at production and resolving.</w:t>
             </w:r>
           </w:p>
           <w:p>
@@ -4285,6 +3854,7 @@
           <w:tcPr>
             <w:tcW w:w="2606" w:type="dxa"/>
             <w:tcBorders/>
+            <w:shd w:fill="auto" w:val="clear"/>
           </w:tcPr>
           <w:p>
             <w:pPr>
@@ -4307,6 +3877,7 @@
           <w:tcPr>
             <w:tcW w:w="8461" w:type="dxa"/>
             <w:tcBorders/>
+            <w:shd w:fill="auto" w:val="clear"/>
           </w:tcPr>
           <w:p>
             <w:pPr>
@@ -4324,15 +3895,7 @@
                 <w:sz w:val="24"/>
                 <w:szCs w:val="24"/>
               </w:rPr>
-              <w:t xml:space="preserve">Upgrading the Firmware of electronic point of sale devices (EPOS) remotely. Establishing client server. </w:t>
-            </w:r>
-            <w:r>
-              <w:rPr>
-                <w:rFonts w:ascii="Liberation Serif" w:hAnsi="Liberation Serif"/>
-                <w:sz w:val="24"/>
-                <w:szCs w:val="24"/>
-              </w:rPr>
-              <w:t>C</w:t>
+              <w:t>Upgrading the Firmware of electronic point of sale devices (EPOS) remotely. Establishing client server. C</w:t>
             </w:r>
             <w:r>
               <w:rPr>
@@ -4383,6 +3946,7 @@
         <w:tblW w:w="22568" w:type="dxa"/>
         <w:jc w:val="left"/>
         <w:tblInd w:w="0" w:type="dxa"/>
+        <w:tblBorders/>
         <w:tblCellMar>
           <w:top w:w="0" w:type="dxa"/>
           <w:left w:w="108" w:type="dxa"/>
@@ -4400,6 +3964,7 @@
           <w:tcPr>
             <w:tcW w:w="11284" w:type="dxa"/>
             <w:tcBorders/>
+            <w:shd w:fill="auto" w:val="clear"/>
           </w:tcPr>
           <w:p>
             <w:pPr>
@@ -4420,6 +3985,7 @@
               <w:tblW w:w="10800" w:type="dxa"/>
               <w:jc w:val="left"/>
               <w:tblInd w:w="0" w:type="dxa"/>
+              <w:tblBorders/>
               <w:tblCellMar>
                 <w:top w:w="72" w:type="dxa"/>
                 <w:left w:w="288" w:type="dxa"/>
@@ -4428,15 +3994,16 @@
               </w:tblCellMar>
             </w:tblPr>
             <w:tblGrid>
-              <w:gridCol w:w="2839"/>
-              <w:gridCol w:w="7960"/>
+              <w:gridCol w:w="2715"/>
+              <w:gridCol w:w="8084"/>
             </w:tblGrid>
             <w:tr>
               <w:trPr/>
               <w:tc>
                 <w:tcPr>
-                  <w:tcW w:w="2839" w:type="dxa"/>
+                  <w:tcW w:w="2715" w:type="dxa"/>
                   <w:tcBorders/>
+                  <w:shd w:fill="auto" w:val="clear"/>
                 </w:tcPr>
                 <w:p>
                   <w:pPr>
@@ -4457,8 +4024,9 @@
               </w:tc>
               <w:tc>
                 <w:tcPr>
-                  <w:tcW w:w="7960" w:type="dxa"/>
+                  <w:tcW w:w="8084" w:type="dxa"/>
                   <w:tcBorders/>
+                  <w:shd w:fill="auto" w:val="clear"/>
                   <w:vAlign w:val="center"/>
                 </w:tcPr>
                 <w:p>
@@ -4474,17 +4042,7 @@
                       <w:color w:val="00000A"/>
                       <w:lang w:val="en-IN"/>
                     </w:rPr>
-                    <w:t xml:space="preserve">English, TELUGU, </w:t>
-                  </w:r>
-                  <w:r>
-                    <w:rPr>
-                      <w:rStyle w:val="ColorCapsExpanded"/>
-                      <w:rFonts w:eastAsia="Calibri"/>
-                      <w:b/>
-                      <w:color w:val="00000A"/>
-                      <w:lang w:val="en-IN"/>
-                    </w:rPr>
-                    <w:t>HINDI</w:t>
+                    <w:t>English, TELUGU</w:t>
                   </w:r>
                 </w:p>
               </w:tc>
@@ -4493,8 +4051,9 @@
               <w:trPr/>
               <w:tc>
                 <w:tcPr>
-                  <w:tcW w:w="2839" w:type="dxa"/>
+                  <w:tcW w:w="2715" w:type="dxa"/>
                   <w:tcBorders/>
+                  <w:shd w:fill="auto" w:val="clear"/>
                 </w:tcPr>
                 <w:p>
                   <w:pPr>
@@ -4515,8 +4074,9 @@
               </w:tc>
               <w:tc>
                 <w:tcPr>
-                  <w:tcW w:w="7960" w:type="dxa"/>
+                  <w:tcW w:w="8084" w:type="dxa"/>
                   <w:tcBorders/>
+                  <w:shd w:fill="auto" w:val="clear"/>
                   <w:vAlign w:val="center"/>
                 </w:tcPr>
                 <w:p>
@@ -4534,16 +4094,6 @@
                     </w:rPr>
                     <w:t>English, TELUGU</w:t>
                   </w:r>
-                  <w:r>
-                    <w:rPr>
-                      <w:rStyle w:val="ColorCapsExpanded"/>
-                      <w:rFonts w:eastAsia="Calibri"/>
-                      <w:b/>
-                      <w:color w:val="00000A"/>
-                      <w:lang w:val="en-IN"/>
-                    </w:rPr>
-                    <w:t>, HINDI</w:t>
-                  </w:r>
                 </w:p>
               </w:tc>
             </w:tr>
@@ -4553,8 +4103,9 @@
               </w:trPr>
               <w:tc>
                 <w:tcPr>
-                  <w:tcW w:w="2839" w:type="dxa"/>
+                  <w:tcW w:w="2715" w:type="dxa"/>
                   <w:tcBorders/>
+                  <w:shd w:fill="auto" w:val="clear"/>
                 </w:tcPr>
                 <w:p>
                   <w:pPr>
@@ -4575,8 +4126,9 @@
               </w:tc>
               <w:tc>
                 <w:tcPr>
-                  <w:tcW w:w="7960" w:type="dxa"/>
+                  <w:tcW w:w="8084" w:type="dxa"/>
                   <w:tcBorders/>
+                  <w:shd w:fill="auto" w:val="clear"/>
                   <w:vAlign w:val="center"/>
                 </w:tcPr>
                 <w:p>
@@ -4594,16 +4146,6 @@
                     </w:rPr>
                     <w:t>English, TELUGU</w:t>
                   </w:r>
-                  <w:r>
-                    <w:rPr>
-                      <w:rStyle w:val="ColorCapsExpanded"/>
-                      <w:rFonts w:eastAsia="Calibri"/>
-                      <w:b/>
-                      <w:color w:val="00000A"/>
-                      <w:lang w:val="en-IN"/>
-                    </w:rPr>
-                    <w:t>, HINDI</w:t>
-                  </w:r>
                 </w:p>
               </w:tc>
             </w:tr>
@@ -4611,8 +4153,9 @@
               <w:trPr/>
               <w:tc>
                 <w:tcPr>
-                  <w:tcW w:w="2839" w:type="dxa"/>
+                  <w:tcW w:w="2715" w:type="dxa"/>
                   <w:tcBorders/>
+                  <w:shd w:fill="auto" w:val="clear"/>
                 </w:tcPr>
                 <w:p>
                   <w:pPr>
@@ -4635,8 +4178,9 @@
               </w:tc>
               <w:tc>
                 <w:tcPr>
-                  <w:tcW w:w="7960" w:type="dxa"/>
+                  <w:tcW w:w="8084" w:type="dxa"/>
                   <w:tcBorders/>
+                  <w:shd w:fill="auto" w:val="clear"/>
                   <w:vAlign w:val="center"/>
                 </w:tcPr>
                 <w:p>
@@ -4678,12 +4222,14 @@
           <w:tcPr>
             <w:tcW w:w="11283" w:type="dxa"/>
             <w:tcBorders/>
+            <w:shd w:fill="auto" w:val="clear"/>
           </w:tcPr>
           <w:tbl>
             <w:tblPr>
               <w:tblW w:w="11068" w:type="dxa"/>
               <w:jc w:val="left"/>
               <w:tblInd w:w="0" w:type="dxa"/>
+              <w:tblBorders/>
               <w:tblCellMar>
                 <w:top w:w="0" w:type="dxa"/>
                 <w:left w:w="108" w:type="dxa"/>
@@ -4701,6 +4247,7 @@
                 <w:tcPr>
                   <w:tcW w:w="2606" w:type="dxa"/>
                   <w:tcBorders/>
+                  <w:shd w:fill="auto" w:val="clear"/>
                 </w:tcPr>
                 <w:p>
                   <w:pPr>
@@ -4723,6 +4270,7 @@
                 <w:tcPr>
                   <w:tcW w:w="8461" w:type="dxa"/>
                   <w:tcBorders/>
+                  <w:shd w:fill="auto" w:val="clear"/>
                 </w:tcPr>
                 <w:p>
                   <w:pPr>
@@ -4749,6 +4297,7 @@
                 <w:tcPr>
                   <w:tcW w:w="2606" w:type="dxa"/>
                   <w:tcBorders/>
+                  <w:shd w:fill="auto" w:val="clear"/>
                 </w:tcPr>
                 <w:p>
                   <w:pPr>
@@ -4771,6 +4320,7 @@
                 <w:tcPr>
                   <w:tcW w:w="8461" w:type="dxa"/>
                   <w:tcBorders/>
+                  <w:shd w:fill="auto" w:val="clear"/>
                 </w:tcPr>
                 <w:p>
                   <w:pPr>
@@ -4796,6 +4346,7 @@
                 <w:tcPr>
                   <w:tcW w:w="2606" w:type="dxa"/>
                   <w:tcBorders/>
+                  <w:shd w:fill="auto" w:val="clear"/>
                 </w:tcPr>
                 <w:p>
                   <w:pPr>
@@ -4818,6 +4369,7 @@
                 <w:tcPr>
                   <w:tcW w:w="8461" w:type="dxa"/>
                   <w:tcBorders/>
+                  <w:shd w:fill="auto" w:val="clear"/>
                 </w:tcPr>
                 <w:p>
                   <w:pPr>
@@ -4843,6 +4395,7 @@
                 <w:tcPr>
                   <w:tcW w:w="2606" w:type="dxa"/>
                   <w:tcBorders/>
+                  <w:shd w:fill="auto" w:val="clear"/>
                 </w:tcPr>
                 <w:p>
                   <w:pPr>
@@ -4865,6 +4418,7 @@
                 <w:tcPr>
                   <w:tcW w:w="8461" w:type="dxa"/>
                   <w:tcBorders/>
+                  <w:shd w:fill="auto" w:val="clear"/>
                 </w:tcPr>
                 <w:p>
                   <w:pPr>
@@ -4890,6 +4444,7 @@
                 <w:tcPr>
                   <w:tcW w:w="2606" w:type="dxa"/>
                   <w:tcBorders/>
+                  <w:shd w:fill="auto" w:val="clear"/>
                 </w:tcPr>
                 <w:p>
                   <w:pPr>
@@ -4912,6 +4467,7 @@
                 <w:tcPr>
                   <w:tcW w:w="8461" w:type="dxa"/>
                   <w:tcBorders/>
+                  <w:shd w:fill="auto" w:val="clear"/>
                 </w:tcPr>
                 <w:p>
                   <w:pPr>
@@ -4935,6 +4491,7 @@
                 <w:tcPr>
                   <w:tcW w:w="2606" w:type="dxa"/>
                   <w:tcBorders/>
+                  <w:shd w:fill="auto" w:val="clear"/>
                 </w:tcPr>
                 <w:p>
                   <w:pPr>
@@ -4957,6 +4514,7 @@
                 <w:tcPr>
                   <w:tcW w:w="8461" w:type="dxa"/>
                   <w:tcBorders/>
+                  <w:shd w:fill="auto" w:val="clear"/>
                 </w:tcPr>
                 <w:p>
                   <w:pPr>
@@ -4982,6 +4540,7 @@
                 <w:tcPr>
                   <w:tcW w:w="2606" w:type="dxa"/>
                   <w:tcBorders/>
+                  <w:shd w:fill="auto" w:val="clear"/>
                 </w:tcPr>
                 <w:p>
                   <w:pPr>
@@ -5004,6 +4563,7 @@
                 <w:tcPr>
                   <w:tcW w:w="8461" w:type="dxa"/>
                   <w:tcBorders/>
+                  <w:shd w:fill="auto" w:val="clear"/>
                 </w:tcPr>
                 <w:p>
                   <w:pPr>
@@ -5029,6 +4589,7 @@
                 <w:tcPr>
                   <w:tcW w:w="2606" w:type="dxa"/>
                   <w:tcBorders/>
+                  <w:shd w:fill="auto" w:val="clear"/>
                 </w:tcPr>
                 <w:p>
                   <w:pPr>
@@ -5051,6 +4612,7 @@
                 <w:tcPr>
                   <w:tcW w:w="8461" w:type="dxa"/>
                   <w:tcBorders/>
+                  <w:shd w:fill="auto" w:val="clear"/>
                 </w:tcPr>
                 <w:p>
                   <w:pPr>
@@ -5145,6 +4707,7 @@
                 <w:tcPr>
                   <w:tcW w:w="2606" w:type="dxa"/>
                   <w:tcBorders/>
+                  <w:shd w:fill="auto" w:val="clear"/>
                 </w:tcPr>
                 <w:p>
                   <w:pPr>
@@ -5167,6 +4730,7 @@
                 <w:tcPr>
                   <w:tcW w:w="8461" w:type="dxa"/>
                   <w:tcBorders/>
+                  <w:shd w:fill="auto" w:val="clear"/>
                 </w:tcPr>
                 <w:p>
                   <w:pPr>
@@ -5295,7 +4859,7 @@
               <wp:positionV relativeFrom="paragraph">
                 <wp:posOffset>-448945</wp:posOffset>
               </wp:positionV>
-              <wp:extent cx="2106930" cy="10062210"/>
+              <wp:extent cx="2108200" cy="10063480"/>
               <wp:effectExtent l="0" t="0" r="0" b="0"/>
               <wp:wrapNone/>
               <wp:docPr id="1" name="Rectangle 1"/>
@@ -5306,7 +4870,7 @@
                     <wps:spPr>
                       <a:xfrm>
                         <a:off x="0" y="0"/>
-                        <a:ext cx="2106360" cy="10061640"/>
+                        <a:ext cx="2107440" cy="10062720"/>
                       </a:xfrm>
                       <a:prstGeom prst="rect">
                         <a:avLst/>
@@ -5336,7 +4900,7 @@
         </mc:Choice>
         <mc:Fallback>
           <w:pict>
-            <v:rect id="shape_0" ID="Rectangle 1" fillcolor="#285b60" stroked="t" style="position:absolute;margin-left:-35.95pt;margin-top:-35.35pt;width:165.8pt;height:792.2pt">
+            <v:rect id="shape_0" ID="Rectangle 1" fillcolor="#285b60" stroked="t" style="position:absolute;margin-left:-35.95pt;margin-top:-35.35pt;width:165.9pt;height:792.3pt">
               <w10:wrap type="none"/>
               <v:fill o:detectmouseclick="t" type="solid" color2="#d7a49f"/>
               <v:stroke color="#eb8024" weight="12600" joinstyle="round" endcap="flat"/>
@@ -5355,7 +4919,7 @@
               <wp:positionV relativeFrom="paragraph">
                 <wp:posOffset>-448945</wp:posOffset>
               </wp:positionV>
-              <wp:extent cx="2106930" cy="10062210"/>
+              <wp:extent cx="2108200" cy="10063480"/>
               <wp:effectExtent l="0" t="0" r="0" b="0"/>
               <wp:wrapNone/>
               <wp:docPr id="2" name="Rectangle 11"/>
@@ -5366,7 +4930,7 @@
                     <wps:spPr>
                       <a:xfrm>
                         <a:off x="0" y="0"/>
-                        <a:ext cx="2106360" cy="10061640"/>
+                        <a:ext cx="2107440" cy="10062720"/>
                       </a:xfrm>
                       <a:prstGeom prst="rect">
                         <a:avLst/>
@@ -5396,7 +4960,7 @@
         </mc:Choice>
         <mc:Fallback>
           <w:pict>
-            <v:rect id="shape_0" ID="Rectangle 11" fillcolor="#285b60" stroked="t" style="position:absolute;margin-left:-35.35pt;margin-top:-35.35pt;width:165.8pt;height:792.2pt">
+            <v:rect id="shape_0" ID="Rectangle 11" fillcolor="#285b60" stroked="t" style="position:absolute;margin-left:-35.35pt;margin-top:-35.35pt;width:165.9pt;height:792.3pt">
               <w10:wrap type="none"/>
               <v:fill o:detectmouseclick="t" type="solid" color2="#d7a49f"/>
               <v:stroke color="#eb8024" weight="12600" joinstyle="round" endcap="flat"/>
@@ -5415,7 +4979,7 @@
               <wp:positionV relativeFrom="paragraph">
                 <wp:posOffset>-448945</wp:posOffset>
               </wp:positionV>
-              <wp:extent cx="2106930" cy="10062210"/>
+              <wp:extent cx="2108200" cy="10063480"/>
               <wp:effectExtent l="0" t="0" r="0" b="0"/>
               <wp:wrapNone/>
               <wp:docPr id="3" name="Rectangle 11"/>
@@ -5426,7 +4990,7 @@
                     <wps:spPr>
                       <a:xfrm>
                         <a:off x="0" y="0"/>
-                        <a:ext cx="2106360" cy="10061640"/>
+                        <a:ext cx="2107440" cy="10062720"/>
                       </a:xfrm>
                       <a:prstGeom prst="rect">
                         <a:avLst/>
@@ -5456,7 +5020,7 @@
         </mc:Choice>
         <mc:Fallback>
           <w:pict>
-            <v:rect id="shape_0" ID="Rectangle 11" fillcolor="#285b60" stroked="t" style="position:absolute;margin-left:-35.35pt;margin-top:-35.35pt;width:165.8pt;height:792.2pt">
+            <v:rect id="shape_0" ID="Rectangle 11" fillcolor="#285b60" stroked="t" style="position:absolute;margin-left:-35.35pt;margin-top:-35.35pt;width:165.9pt;height:792.3pt">
               <w10:wrap type="none"/>
               <v:fill o:detectmouseclick="t" type="solid" color2="#d7a49f"/>
               <v:stroke color="#eb8024" weight="12600" joinstyle="round" endcap="flat"/>
@@ -5475,7 +5039,7 @@
               <wp:positionV relativeFrom="paragraph">
                 <wp:posOffset>-448945</wp:posOffset>
               </wp:positionV>
-              <wp:extent cx="2106930" cy="10062210"/>
+              <wp:extent cx="2108200" cy="10063480"/>
               <wp:effectExtent l="0" t="0" r="0" b="0"/>
               <wp:wrapNone/>
               <wp:docPr id="4" name="Rectangle 11"/>
@@ -5486,7 +5050,7 @@
                     <wps:spPr>
                       <a:xfrm>
                         <a:off x="0" y="0"/>
-                        <a:ext cx="2106360" cy="10061640"/>
+                        <a:ext cx="2107440" cy="10062720"/>
                       </a:xfrm>
                       <a:prstGeom prst="rect">
                         <a:avLst/>
@@ -5516,7 +5080,7 @@
         </mc:Choice>
         <mc:Fallback>
           <w:pict>
-            <v:rect id="shape_0" ID="Rectangle 11" fillcolor="#285b60" stroked="t" style="position:absolute;margin-left:-35.35pt;margin-top:-35.35pt;width:165.8pt;height:792.2pt">
+            <v:rect id="shape_0" ID="Rectangle 11" fillcolor="#285b60" stroked="t" style="position:absolute;margin-left:-35.35pt;margin-top:-35.35pt;width:165.9pt;height:792.3pt">
               <w10:wrap type="none"/>
               <v:fill o:detectmouseclick="t" type="solid" color2="#d7a49f"/>
               <v:stroke color="#eb8024" weight="12600" joinstyle="round" endcap="flat"/>
@@ -5600,7 +5164,7 @@
               <wp:positionV relativeFrom="paragraph">
                 <wp:posOffset>-448945</wp:posOffset>
               </wp:positionV>
-              <wp:extent cx="2106930" cy="10062210"/>
+              <wp:extent cx="2108200" cy="10063480"/>
               <wp:effectExtent l="0" t="0" r="0" b="0"/>
               <wp:wrapNone/>
               <wp:docPr id="5" name="Rectangle 11"/>
@@ -5611,7 +5175,7 @@
                     <wps:spPr>
                       <a:xfrm>
                         <a:off x="0" y="0"/>
-                        <a:ext cx="2106360" cy="10061640"/>
+                        <a:ext cx="2107440" cy="10062720"/>
                       </a:xfrm>
                       <a:prstGeom prst="rect">
                         <a:avLst/>
@@ -5641,7 +5205,7 @@
         </mc:Choice>
         <mc:Fallback>
           <w:pict>
-            <v:rect id="shape_0" ID="Rectangle 11" fillcolor="#285b60" stroked="t" style="position:absolute;margin-left:-35.35pt;margin-top:-35.35pt;width:165.8pt;height:792.2pt">
+            <v:rect id="shape_0" ID="Rectangle 11" fillcolor="#285b60" stroked="t" style="position:absolute;margin-left:-35.35pt;margin-top:-35.35pt;width:165.9pt;height:792.3pt">
               <w10:wrap type="none"/>
               <v:fill o:detectmouseclick="t" type="solid" color2="#d7a49f"/>
               <v:stroke color="#eb8024" weight="12600" joinstyle="round" endcap="flat"/>
@@ -5670,6 +5234,8 @@
       </w:pPr>
       <w:rPr>
         <w:rFonts w:ascii="Symbol" w:hAnsi="Symbol" w:cs="Symbol" w:hint="default"/>
+        <w:sz w:val="24"/>
+        <w:rFonts w:cs="Symbol"/>
       </w:rPr>
     </w:lvl>
     <w:lvl w:ilvl="1">
@@ -5685,6 +5251,7 @@
       </w:pPr>
       <w:rPr>
         <w:rFonts w:ascii="OpenSymbol" w:hAnsi="OpenSymbol" w:cs="OpenSymbol" w:hint="default"/>
+        <w:rFonts w:cs="OpenSymbol"/>
       </w:rPr>
     </w:lvl>
     <w:lvl w:ilvl="2">
@@ -5700,6 +5267,7 @@
       </w:pPr>
       <w:rPr>
         <w:rFonts w:ascii="OpenSymbol" w:hAnsi="OpenSymbol" w:cs="OpenSymbol" w:hint="default"/>
+        <w:rFonts w:cs="OpenSymbol"/>
       </w:rPr>
     </w:lvl>
     <w:lvl w:ilvl="3">
@@ -5715,6 +5283,7 @@
       </w:pPr>
       <w:rPr>
         <w:rFonts w:ascii="Symbol" w:hAnsi="Symbol" w:cs="Symbol" w:hint="default"/>
+        <w:rFonts w:cs="Symbol"/>
       </w:rPr>
     </w:lvl>
     <w:lvl w:ilvl="4">
@@ -5730,6 +5299,7 @@
       </w:pPr>
       <w:rPr>
         <w:rFonts w:ascii="OpenSymbol" w:hAnsi="OpenSymbol" w:cs="OpenSymbol" w:hint="default"/>
+        <w:rFonts w:cs="OpenSymbol"/>
       </w:rPr>
     </w:lvl>
     <w:lvl w:ilvl="5">
@@ -5745,6 +5315,7 @@
       </w:pPr>
       <w:rPr>
         <w:rFonts w:ascii="OpenSymbol" w:hAnsi="OpenSymbol" w:cs="OpenSymbol" w:hint="default"/>
+        <w:rFonts w:cs="OpenSymbol"/>
       </w:rPr>
     </w:lvl>
     <w:lvl w:ilvl="6">
@@ -5760,6 +5331,7 @@
       </w:pPr>
       <w:rPr>
         <w:rFonts w:ascii="Symbol" w:hAnsi="Symbol" w:cs="Symbol" w:hint="default"/>
+        <w:rFonts w:cs="Symbol"/>
       </w:rPr>
     </w:lvl>
     <w:lvl w:ilvl="7">
@@ -5775,6 +5347,7 @@
       </w:pPr>
       <w:rPr>
         <w:rFonts w:ascii="OpenSymbol" w:hAnsi="OpenSymbol" w:cs="OpenSymbol" w:hint="default"/>
+        <w:rFonts w:cs="OpenSymbol"/>
       </w:rPr>
     </w:lvl>
     <w:lvl w:ilvl="8">
@@ -5790,6 +5363,7 @@
       </w:pPr>
       <w:rPr>
         <w:rFonts w:ascii="OpenSymbol" w:hAnsi="OpenSymbol" w:cs="OpenSymbol" w:hint="default"/>
+        <w:rFonts w:cs="OpenSymbol"/>
       </w:rPr>
     </w:lvl>
   </w:abstractNum>
@@ -5807,6 +5381,8 @@
       </w:pPr>
       <w:rPr>
         <w:rFonts w:ascii="Symbol" w:hAnsi="Symbol" w:cs="Symbol" w:hint="default"/>
+        <w:sz w:val="24"/>
+        <w:rFonts w:cs="Symbol"/>
       </w:rPr>
     </w:lvl>
     <w:lvl w:ilvl="1">
@@ -5822,6 +5398,7 @@
       </w:pPr>
       <w:rPr>
         <w:rFonts w:ascii="OpenSymbol" w:hAnsi="OpenSymbol" w:cs="OpenSymbol" w:hint="default"/>
+        <w:rFonts w:cs="OpenSymbol"/>
       </w:rPr>
     </w:lvl>
     <w:lvl w:ilvl="2">
@@ -5837,6 +5414,7 @@
       </w:pPr>
       <w:rPr>
         <w:rFonts w:ascii="OpenSymbol" w:hAnsi="OpenSymbol" w:cs="OpenSymbol" w:hint="default"/>
+        <w:rFonts w:cs="OpenSymbol"/>
       </w:rPr>
     </w:lvl>
     <w:lvl w:ilvl="3">
@@ -5852,6 +5430,7 @@
       </w:pPr>
       <w:rPr>
         <w:rFonts w:ascii="Symbol" w:hAnsi="Symbol" w:cs="Symbol" w:hint="default"/>
+        <w:rFonts w:cs="Symbol"/>
       </w:rPr>
     </w:lvl>
     <w:lvl w:ilvl="4">
@@ -5867,6 +5446,7 @@
       </w:pPr>
       <w:rPr>
         <w:rFonts w:ascii="OpenSymbol" w:hAnsi="OpenSymbol" w:cs="OpenSymbol" w:hint="default"/>
+        <w:rFonts w:cs="OpenSymbol"/>
       </w:rPr>
     </w:lvl>
     <w:lvl w:ilvl="5">
@@ -5882,6 +5462,7 @@
       </w:pPr>
       <w:rPr>
         <w:rFonts w:ascii="OpenSymbol" w:hAnsi="OpenSymbol" w:cs="OpenSymbol" w:hint="default"/>
+        <w:rFonts w:cs="OpenSymbol"/>
       </w:rPr>
     </w:lvl>
     <w:lvl w:ilvl="6">
@@ -5897,6 +5478,7 @@
       </w:pPr>
       <w:rPr>
         <w:rFonts w:ascii="Symbol" w:hAnsi="Symbol" w:cs="Symbol" w:hint="default"/>
+        <w:rFonts w:cs="Symbol"/>
       </w:rPr>
     </w:lvl>
     <w:lvl w:ilvl="7">
@@ -5912,6 +5494,7 @@
       </w:pPr>
       <w:rPr>
         <w:rFonts w:ascii="OpenSymbol" w:hAnsi="OpenSymbol" w:cs="OpenSymbol" w:hint="default"/>
+        <w:rFonts w:cs="OpenSymbol"/>
       </w:rPr>
     </w:lvl>
     <w:lvl w:ilvl="8">
@@ -5927,6 +5510,7 @@
       </w:pPr>
       <w:rPr>
         <w:rFonts w:ascii="OpenSymbol" w:hAnsi="OpenSymbol" w:cs="OpenSymbol" w:hint="default"/>
+        <w:rFonts w:cs="OpenSymbol"/>
       </w:rPr>
     </w:lvl>
   </w:abstractNum>
@@ -5944,6 +5528,8 @@
       </w:pPr>
       <w:rPr>
         <w:rFonts w:ascii="Symbol" w:hAnsi="Symbol" w:cs="Symbol" w:hint="default"/>
+        <w:sz w:val="24"/>
+        <w:rFonts w:cs="Symbol"/>
       </w:rPr>
     </w:lvl>
     <w:lvl w:ilvl="1">
@@ -5959,6 +5545,7 @@
       </w:pPr>
       <w:rPr>
         <w:rFonts w:ascii="OpenSymbol" w:hAnsi="OpenSymbol" w:cs="OpenSymbol" w:hint="default"/>
+        <w:rFonts w:cs="OpenSymbol"/>
       </w:rPr>
     </w:lvl>
     <w:lvl w:ilvl="2">
@@ -5974,6 +5561,7 @@
       </w:pPr>
       <w:rPr>
         <w:rFonts w:ascii="OpenSymbol" w:hAnsi="OpenSymbol" w:cs="OpenSymbol" w:hint="default"/>
+        <w:rFonts w:cs="OpenSymbol"/>
       </w:rPr>
     </w:lvl>
     <w:lvl w:ilvl="3">
@@ -5989,6 +5577,7 @@
       </w:pPr>
       <w:rPr>
         <w:rFonts w:ascii="Symbol" w:hAnsi="Symbol" w:cs="Symbol" w:hint="default"/>
+        <w:rFonts w:cs="Symbol"/>
       </w:rPr>
     </w:lvl>
     <w:lvl w:ilvl="4">
@@ -6004,6 +5593,7 @@
       </w:pPr>
       <w:rPr>
         <w:rFonts w:ascii="OpenSymbol" w:hAnsi="OpenSymbol" w:cs="OpenSymbol" w:hint="default"/>
+        <w:rFonts w:cs="OpenSymbol"/>
       </w:rPr>
     </w:lvl>
     <w:lvl w:ilvl="5">
@@ -6019,6 +5609,7 @@
       </w:pPr>
       <w:rPr>
         <w:rFonts w:ascii="OpenSymbol" w:hAnsi="OpenSymbol" w:cs="OpenSymbol" w:hint="default"/>
+        <w:rFonts w:cs="OpenSymbol"/>
       </w:rPr>
     </w:lvl>
     <w:lvl w:ilvl="6">
@@ -6034,6 +5625,7 @@
       </w:pPr>
       <w:rPr>
         <w:rFonts w:ascii="Symbol" w:hAnsi="Symbol" w:cs="Symbol" w:hint="default"/>
+        <w:rFonts w:cs="Symbol"/>
       </w:rPr>
     </w:lvl>
     <w:lvl w:ilvl="7">
@@ -6049,6 +5641,7 @@
       </w:pPr>
       <w:rPr>
         <w:rFonts w:ascii="OpenSymbol" w:hAnsi="OpenSymbol" w:cs="OpenSymbol" w:hint="default"/>
+        <w:rFonts w:cs="OpenSymbol"/>
       </w:rPr>
     </w:lvl>
     <w:lvl w:ilvl="8">
@@ -6064,6 +5657,7 @@
       </w:pPr>
       <w:rPr>
         <w:rFonts w:ascii="OpenSymbol" w:hAnsi="OpenSymbol" w:cs="OpenSymbol" w:hint="default"/>
+        <w:rFonts w:cs="OpenSymbol"/>
       </w:rPr>
     </w:lvl>
   </w:abstractNum>
@@ -6075,9 +5669,6 @@
       <w:lvlText w:val=""/>
       <w:lvlJc w:val="left"/>
       <w:pPr>
-        <w:tabs>
-          <w:tab w:val="num" w:pos="0"/>
-        </w:tabs>
         <w:ind w:left="0" w:hanging="0"/>
       </w:pPr>
     </w:lvl>
@@ -6088,9 +5679,6 @@
       <w:lvlText w:val=""/>
       <w:lvlJc w:val="left"/>
       <w:pPr>
-        <w:tabs>
-          <w:tab w:val="num" w:pos="0"/>
-        </w:tabs>
         <w:ind w:left="0" w:hanging="0"/>
       </w:pPr>
     </w:lvl>
@@ -6101,9 +5689,6 @@
       <w:lvlText w:val=""/>
       <w:lvlJc w:val="left"/>
       <w:pPr>
-        <w:tabs>
-          <w:tab w:val="num" w:pos="0"/>
-        </w:tabs>
         <w:ind w:left="0" w:hanging="0"/>
       </w:pPr>
     </w:lvl>
@@ -6114,9 +5699,6 @@
       <w:lvlText w:val=""/>
       <w:lvlJc w:val="left"/>
       <w:pPr>
-        <w:tabs>
-          <w:tab w:val="num" w:pos="0"/>
-        </w:tabs>
         <w:ind w:left="0" w:hanging="0"/>
       </w:pPr>
     </w:lvl>
@@ -6127,9 +5709,6 @@
       <w:lvlText w:val=""/>
       <w:lvlJc w:val="left"/>
       <w:pPr>
-        <w:tabs>
-          <w:tab w:val="num" w:pos="0"/>
-        </w:tabs>
         <w:ind w:left="0" w:hanging="0"/>
       </w:pPr>
     </w:lvl>
@@ -6140,9 +5719,6 @@
       <w:lvlText w:val=""/>
       <w:lvlJc w:val="left"/>
       <w:pPr>
-        <w:tabs>
-          <w:tab w:val="num" w:pos="0"/>
-        </w:tabs>
         <w:ind w:left="0" w:hanging="0"/>
       </w:pPr>
     </w:lvl>
@@ -6153,9 +5729,6 @@
       <w:lvlText w:val=""/>
       <w:lvlJc w:val="left"/>
       <w:pPr>
-        <w:tabs>
-          <w:tab w:val="num" w:pos="0"/>
-        </w:tabs>
         <w:ind w:left="0" w:hanging="0"/>
       </w:pPr>
     </w:lvl>
@@ -6166,9 +5739,6 @@
       <w:lvlText w:val=""/>
       <w:lvlJc w:val="left"/>
       <w:pPr>
-        <w:tabs>
-          <w:tab w:val="num" w:pos="0"/>
-        </w:tabs>
         <w:ind w:left="0" w:hanging="0"/>
       </w:pPr>
     </w:lvl>
@@ -6179,9 +5749,6 @@
       <w:lvlText w:val=""/>
       <w:lvlJc w:val="left"/>
       <w:pPr>
-        <w:tabs>
-          <w:tab w:val="num" w:pos="0"/>
-        </w:tabs>
         <w:ind w:left="0" w:hanging="0"/>
       </w:pPr>
     </w:lvl>
@@ -6211,9 +5778,7 @@
       </w:rPr>
     </w:rPrDefault>
     <w:pPrDefault>
-      <w:pPr>
-        <w:suppressAutoHyphens w:val="true"/>
-      </w:pPr>
+      <w:pPr/>
     </w:pPrDefault>
   </w:docDefaults>
   <w:style w:type="paragraph" w:styleId="Normal">
@@ -6222,7 +5787,6 @@
     <w:pPr>
       <w:widowControl/>
       <w:tabs>
-        <w:tab w:val="clear" w:pos="720"/>
         <w:tab w:val="right" w:pos="2160" w:leader="none"/>
         <w:tab w:val="left" w:pos="2880" w:leader="none"/>
       </w:tabs>
@@ -6346,7 +5910,7 @@
     </w:rPr>
   </w:style>
   <w:style w:type="character" w:styleId="InternetLink">
-    <w:name w:val="Hyperlink"/>
+    <w:name w:val="Internet Link"/>
     <w:basedOn w:val="DefaultParagraphFont"/>
     <w:rPr>
       <w:color w:val="26CBEC"/>
@@ -6480,6 +6044,390 @@
     <w:qFormat/>
     <w:rPr>
       <w:rFonts w:ascii="OpenSymbol" w:hAnsi="OpenSymbol" w:eastAsia="OpenSymbol" w:cs="OpenSymbol"/>
+    </w:rPr>
+  </w:style>
+  <w:style w:type="character" w:styleId="ListLabel1">
+    <w:name w:val="ListLabel 1"/>
+    <w:qFormat/>
+    <w:rPr>
+      <w:rFonts w:ascii="Liberation Serif" w:hAnsi="Liberation Serif" w:cs="Symbol"/>
+      <w:sz w:val="24"/>
+    </w:rPr>
+  </w:style>
+  <w:style w:type="character" w:styleId="ListLabel2">
+    <w:name w:val="ListLabel 2"/>
+    <w:qFormat/>
+    <w:rPr>
+      <w:rFonts w:cs="OpenSymbol"/>
+    </w:rPr>
+  </w:style>
+  <w:style w:type="character" w:styleId="ListLabel3">
+    <w:name w:val="ListLabel 3"/>
+    <w:qFormat/>
+    <w:rPr>
+      <w:rFonts w:cs="OpenSymbol"/>
+    </w:rPr>
+  </w:style>
+  <w:style w:type="character" w:styleId="ListLabel4">
+    <w:name w:val="ListLabel 4"/>
+    <w:qFormat/>
+    <w:rPr>
+      <w:rFonts w:cs="Symbol"/>
+    </w:rPr>
+  </w:style>
+  <w:style w:type="character" w:styleId="ListLabel5">
+    <w:name w:val="ListLabel 5"/>
+    <w:qFormat/>
+    <w:rPr>
+      <w:rFonts w:cs="OpenSymbol"/>
+    </w:rPr>
+  </w:style>
+  <w:style w:type="character" w:styleId="ListLabel6">
+    <w:name w:val="ListLabel 6"/>
+    <w:qFormat/>
+    <w:rPr>
+      <w:rFonts w:cs="OpenSymbol"/>
+    </w:rPr>
+  </w:style>
+  <w:style w:type="character" w:styleId="ListLabel7">
+    <w:name w:val="ListLabel 7"/>
+    <w:qFormat/>
+    <w:rPr>
+      <w:rFonts w:cs="Symbol"/>
+    </w:rPr>
+  </w:style>
+  <w:style w:type="character" w:styleId="ListLabel8">
+    <w:name w:val="ListLabel 8"/>
+    <w:qFormat/>
+    <w:rPr>
+      <w:rFonts w:cs="OpenSymbol"/>
+    </w:rPr>
+  </w:style>
+  <w:style w:type="character" w:styleId="ListLabel9">
+    <w:name w:val="ListLabel 9"/>
+    <w:qFormat/>
+    <w:rPr>
+      <w:rFonts w:cs="OpenSymbol"/>
+    </w:rPr>
+  </w:style>
+  <w:style w:type="character" w:styleId="ListLabel10">
+    <w:name w:val="ListLabel 10"/>
+    <w:qFormat/>
+    <w:rPr>
+      <w:rFonts w:ascii="Liberation Serif" w:hAnsi="Liberation Serif" w:cs="Symbol"/>
+      <w:sz w:val="24"/>
+    </w:rPr>
+  </w:style>
+  <w:style w:type="character" w:styleId="ListLabel11">
+    <w:name w:val="ListLabel 11"/>
+    <w:qFormat/>
+    <w:rPr>
+      <w:rFonts w:cs="OpenSymbol"/>
+    </w:rPr>
+  </w:style>
+  <w:style w:type="character" w:styleId="ListLabel12">
+    <w:name w:val="ListLabel 12"/>
+    <w:qFormat/>
+    <w:rPr>
+      <w:rFonts w:cs="OpenSymbol"/>
+    </w:rPr>
+  </w:style>
+  <w:style w:type="character" w:styleId="ListLabel13">
+    <w:name w:val="ListLabel 13"/>
+    <w:qFormat/>
+    <w:rPr>
+      <w:rFonts w:cs="Symbol"/>
+    </w:rPr>
+  </w:style>
+  <w:style w:type="character" w:styleId="ListLabel14">
+    <w:name w:val="ListLabel 14"/>
+    <w:qFormat/>
+    <w:rPr>
+      <w:rFonts w:cs="OpenSymbol"/>
+    </w:rPr>
+  </w:style>
+  <w:style w:type="character" w:styleId="ListLabel15">
+    <w:name w:val="ListLabel 15"/>
+    <w:qFormat/>
+    <w:rPr>
+      <w:rFonts w:cs="OpenSymbol"/>
+    </w:rPr>
+  </w:style>
+  <w:style w:type="character" w:styleId="ListLabel16">
+    <w:name w:val="ListLabel 16"/>
+    <w:qFormat/>
+    <w:rPr>
+      <w:rFonts w:cs="Symbol"/>
+    </w:rPr>
+  </w:style>
+  <w:style w:type="character" w:styleId="ListLabel17">
+    <w:name w:val="ListLabel 17"/>
+    <w:qFormat/>
+    <w:rPr>
+      <w:rFonts w:cs="OpenSymbol"/>
+    </w:rPr>
+  </w:style>
+  <w:style w:type="character" w:styleId="ListLabel18">
+    <w:name w:val="ListLabel 18"/>
+    <w:qFormat/>
+    <w:rPr>
+      <w:rFonts w:cs="OpenSymbol"/>
+    </w:rPr>
+  </w:style>
+  <w:style w:type="character" w:styleId="ListLabel19">
+    <w:name w:val="ListLabel 19"/>
+    <w:qFormat/>
+    <w:rPr>
+      <w:rFonts w:ascii="Liberation Serif" w:hAnsi="Liberation Serif" w:cs="Symbol"/>
+      <w:sz w:val="24"/>
+    </w:rPr>
+  </w:style>
+  <w:style w:type="character" w:styleId="ListLabel20">
+    <w:name w:val="ListLabel 20"/>
+    <w:qFormat/>
+    <w:rPr>
+      <w:rFonts w:cs="OpenSymbol"/>
+    </w:rPr>
+  </w:style>
+  <w:style w:type="character" w:styleId="ListLabel21">
+    <w:name w:val="ListLabel 21"/>
+    <w:qFormat/>
+    <w:rPr>
+      <w:rFonts w:cs="OpenSymbol"/>
+    </w:rPr>
+  </w:style>
+  <w:style w:type="character" w:styleId="ListLabel22">
+    <w:name w:val="ListLabel 22"/>
+    <w:qFormat/>
+    <w:rPr>
+      <w:rFonts w:cs="Symbol"/>
+    </w:rPr>
+  </w:style>
+  <w:style w:type="character" w:styleId="ListLabel23">
+    <w:name w:val="ListLabel 23"/>
+    <w:qFormat/>
+    <w:rPr>
+      <w:rFonts w:cs="OpenSymbol"/>
+    </w:rPr>
+  </w:style>
+  <w:style w:type="character" w:styleId="ListLabel24">
+    <w:name w:val="ListLabel 24"/>
+    <w:qFormat/>
+    <w:rPr>
+      <w:rFonts w:cs="OpenSymbol"/>
+    </w:rPr>
+  </w:style>
+  <w:style w:type="character" w:styleId="ListLabel25">
+    <w:name w:val="ListLabel 25"/>
+    <w:qFormat/>
+    <w:rPr>
+      <w:rFonts w:cs="Symbol"/>
+    </w:rPr>
+  </w:style>
+  <w:style w:type="character" w:styleId="ListLabel26">
+    <w:name w:val="ListLabel 26"/>
+    <w:qFormat/>
+    <w:rPr>
+      <w:rFonts w:cs="OpenSymbol"/>
+    </w:rPr>
+  </w:style>
+  <w:style w:type="character" w:styleId="ListLabel27">
+    <w:name w:val="ListLabel 27"/>
+    <w:qFormat/>
+    <w:rPr>
+      <w:rFonts w:cs="OpenSymbol"/>
+    </w:rPr>
+  </w:style>
+  <w:style w:type="character" w:styleId="ListLabel28">
+    <w:name w:val="ListLabel 28"/>
+    <w:qFormat/>
+    <w:rPr>
+      <w:rFonts w:ascii="Liberation Serif" w:hAnsi="Liberation Serif" w:cs="Symbol"/>
+      <w:sz w:val="24"/>
+    </w:rPr>
+  </w:style>
+  <w:style w:type="character" w:styleId="ListLabel29">
+    <w:name w:val="ListLabel 29"/>
+    <w:qFormat/>
+    <w:rPr>
+      <w:rFonts w:cs="OpenSymbol"/>
+    </w:rPr>
+  </w:style>
+  <w:style w:type="character" w:styleId="ListLabel30">
+    <w:name w:val="ListLabel 30"/>
+    <w:qFormat/>
+    <w:rPr>
+      <w:rFonts w:cs="OpenSymbol"/>
+    </w:rPr>
+  </w:style>
+  <w:style w:type="character" w:styleId="ListLabel31">
+    <w:name w:val="ListLabel 31"/>
+    <w:qFormat/>
+    <w:rPr>
+      <w:rFonts w:cs="Symbol"/>
+    </w:rPr>
+  </w:style>
+  <w:style w:type="character" w:styleId="ListLabel32">
+    <w:name w:val="ListLabel 32"/>
+    <w:qFormat/>
+    <w:rPr>
+      <w:rFonts w:cs="OpenSymbol"/>
+    </w:rPr>
+  </w:style>
+  <w:style w:type="character" w:styleId="ListLabel33">
+    <w:name w:val="ListLabel 33"/>
+    <w:qFormat/>
+    <w:rPr>
+      <w:rFonts w:cs="OpenSymbol"/>
+    </w:rPr>
+  </w:style>
+  <w:style w:type="character" w:styleId="ListLabel34">
+    <w:name w:val="ListLabel 34"/>
+    <w:qFormat/>
+    <w:rPr>
+      <w:rFonts w:cs="Symbol"/>
+    </w:rPr>
+  </w:style>
+  <w:style w:type="character" w:styleId="ListLabel35">
+    <w:name w:val="ListLabel 35"/>
+    <w:qFormat/>
+    <w:rPr>
+      <w:rFonts w:cs="OpenSymbol"/>
+    </w:rPr>
+  </w:style>
+  <w:style w:type="character" w:styleId="ListLabel36">
+    <w:name w:val="ListLabel 36"/>
+    <w:qFormat/>
+    <w:rPr>
+      <w:rFonts w:cs="OpenSymbol"/>
+    </w:rPr>
+  </w:style>
+  <w:style w:type="character" w:styleId="ListLabel37">
+    <w:name w:val="ListLabel 37"/>
+    <w:qFormat/>
+    <w:rPr>
+      <w:rFonts w:ascii="Liberation Serif" w:hAnsi="Liberation Serif" w:cs="Symbol"/>
+      <w:sz w:val="24"/>
+    </w:rPr>
+  </w:style>
+  <w:style w:type="character" w:styleId="ListLabel38">
+    <w:name w:val="ListLabel 38"/>
+    <w:qFormat/>
+    <w:rPr>
+      <w:rFonts w:cs="OpenSymbol"/>
+    </w:rPr>
+  </w:style>
+  <w:style w:type="character" w:styleId="ListLabel39">
+    <w:name w:val="ListLabel 39"/>
+    <w:qFormat/>
+    <w:rPr>
+      <w:rFonts w:cs="OpenSymbol"/>
+    </w:rPr>
+  </w:style>
+  <w:style w:type="character" w:styleId="ListLabel40">
+    <w:name w:val="ListLabel 40"/>
+    <w:qFormat/>
+    <w:rPr>
+      <w:rFonts w:cs="Symbol"/>
+    </w:rPr>
+  </w:style>
+  <w:style w:type="character" w:styleId="ListLabel41">
+    <w:name w:val="ListLabel 41"/>
+    <w:qFormat/>
+    <w:rPr>
+      <w:rFonts w:cs="OpenSymbol"/>
+    </w:rPr>
+  </w:style>
+  <w:style w:type="character" w:styleId="ListLabel42">
+    <w:name w:val="ListLabel 42"/>
+    <w:qFormat/>
+    <w:rPr>
+      <w:rFonts w:cs="OpenSymbol"/>
+    </w:rPr>
+  </w:style>
+  <w:style w:type="character" w:styleId="ListLabel43">
+    <w:name w:val="ListLabel 43"/>
+    <w:qFormat/>
+    <w:rPr>
+      <w:rFonts w:cs="Symbol"/>
+    </w:rPr>
+  </w:style>
+  <w:style w:type="character" w:styleId="ListLabel44">
+    <w:name w:val="ListLabel 44"/>
+    <w:qFormat/>
+    <w:rPr>
+      <w:rFonts w:cs="OpenSymbol"/>
+    </w:rPr>
+  </w:style>
+  <w:style w:type="character" w:styleId="ListLabel45">
+    <w:name w:val="ListLabel 45"/>
+    <w:qFormat/>
+    <w:rPr>
+      <w:rFonts w:cs="OpenSymbol"/>
+    </w:rPr>
+  </w:style>
+  <w:style w:type="character" w:styleId="ListLabel46">
+    <w:name w:val="ListLabel 46"/>
+    <w:qFormat/>
+    <w:rPr>
+      <w:rFonts w:ascii="Liberation Serif" w:hAnsi="Liberation Serif" w:cs="Symbol"/>
+      <w:sz w:val="24"/>
+    </w:rPr>
+  </w:style>
+  <w:style w:type="character" w:styleId="ListLabel47">
+    <w:name w:val="ListLabel 47"/>
+    <w:qFormat/>
+    <w:rPr>
+      <w:rFonts w:cs="OpenSymbol"/>
+    </w:rPr>
+  </w:style>
+  <w:style w:type="character" w:styleId="ListLabel48">
+    <w:name w:val="ListLabel 48"/>
+    <w:qFormat/>
+    <w:rPr>
+      <w:rFonts w:cs="OpenSymbol"/>
+    </w:rPr>
+  </w:style>
+  <w:style w:type="character" w:styleId="ListLabel49">
+    <w:name w:val="ListLabel 49"/>
+    <w:qFormat/>
+    <w:rPr>
+      <w:rFonts w:cs="Symbol"/>
+    </w:rPr>
+  </w:style>
+  <w:style w:type="character" w:styleId="ListLabel50">
+    <w:name w:val="ListLabel 50"/>
+    <w:qFormat/>
+    <w:rPr>
+      <w:rFonts w:cs="OpenSymbol"/>
+    </w:rPr>
+  </w:style>
+  <w:style w:type="character" w:styleId="ListLabel51">
+    <w:name w:val="ListLabel 51"/>
+    <w:qFormat/>
+    <w:rPr>
+      <w:rFonts w:cs="OpenSymbol"/>
+    </w:rPr>
+  </w:style>
+  <w:style w:type="character" w:styleId="ListLabel52">
+    <w:name w:val="ListLabel 52"/>
+    <w:qFormat/>
+    <w:rPr>
+      <w:rFonts w:cs="Symbol"/>
+    </w:rPr>
+  </w:style>
+  <w:style w:type="character" w:styleId="ListLabel53">
+    <w:name w:val="ListLabel 53"/>
+    <w:qFormat/>
+    <w:rPr>
+      <w:rFonts w:cs="OpenSymbol"/>
+    </w:rPr>
+  </w:style>
+  <w:style w:type="character" w:styleId="ListLabel54">
+    <w:name w:val="ListLabel 54"/>
+    <w:qFormat/>
+    <w:rPr>
+      <w:rFonts w:cs="OpenSymbol"/>
     </w:rPr>
   </w:style>
   <w:style w:type="paragraph" w:styleId="Heading">
@@ -6621,8 +6569,6 @@
     <w:pPr>
       <w:suppressLineNumbers/>
       <w:tabs>
-        <w:tab w:val="clear" w:pos="2160"/>
-        <w:tab w:val="clear" w:pos="2880"/>
         <w:tab w:val="center" w:pos="4986" w:leader="none"/>
         <w:tab w:val="right" w:pos="9972" w:leader="none"/>
       </w:tabs>
@@ -6634,8 +6580,6 @@
     <w:basedOn w:val="Normal"/>
     <w:pPr>
       <w:tabs>
-        <w:tab w:val="clear" w:pos="2160"/>
-        <w:tab w:val="clear" w:pos="2880"/>
         <w:tab w:val="center" w:pos="4680" w:leader="none"/>
         <w:tab w:val="right" w:pos="9360" w:leader="none"/>
       </w:tabs>
@@ -6671,7 +6615,6 @@
     <w:qFormat/>
     <w:pPr>
       <w:tabs>
-        <w:tab w:val="clear" w:pos="2880"/>
         <w:tab w:val="right" w:pos="1440" w:leader="none"/>
         <w:tab w:val="left" w:pos="2160" w:leader="none"/>
       </w:tabs>
@@ -6754,7 +6697,6 @@
     <w:pPr>
       <w:widowControl/>
       <w:tabs>
-        <w:tab w:val="clear" w:pos="720"/>
         <w:tab w:val="right" w:pos="2160" w:leader="none"/>
         <w:tab w:val="left" w:pos="2880" w:leader="none"/>
       </w:tabs>

</xml_diff>